<commit_message>
Modificaciones memoria de seguimiento y memoria final
</commit_message>
<xml_diff>
--- a/Entregables/TFG_MEMORIA_SEGUIMIENTO_ETSIINF_23-24.DOCX
+++ b/Entregables/TFG_MEMORIA_SEGUIMIENTO_ETSIINF_23-24.DOCX
@@ -139,7 +139,7 @@
                         <a14:shadowObscured xmlns:a14="http://schemas.microsoft.com/office/drawing/2010/main"/>
                       </a:ext>
                       <a:ext uri="{FAA26D3D-D897-4be2-8F04-BA451C77F1D7}">
-                        <ma14:placeholderFlag xmlns="" xmlns:mo="http://schemas.microsoft.com/office/mac/office/2008/main" xmlns:mv="urn:schemas-microsoft-com:mac:vml" xmlns:o="urn:schemas-microsoft-com:office:office" xmlns:v="urn:schemas-microsoft-com:vml" xmlns:w10="urn:schemas-microsoft-com:office:word" xmlns:w="http://schemas.openxmlformats.org/wordprocessingml/2006/main" xmlns:ma14="http://schemas.microsoft.com/office/mac/drawingml/2011/main"/>
+                        <ma14:placeholderFlag xmlns:ma14="http://schemas.microsoft.com/office/mac/drawingml/2011/main" xmlns:w="http://schemas.openxmlformats.org/wordprocessingml/2006/main" xmlns:w10="urn:schemas-microsoft-com:office:word" xmlns:v="urn:schemas-microsoft-com:vml" xmlns:o="urn:schemas-microsoft-com:office:office" xmlns:mv="urn:schemas-microsoft-com:mac:vml" xmlns:mo="http://schemas.microsoft.com/office/mac/office/2008/main" xmlns=""/>
                       </a:ext>
                     </a:extLst>
                   </pic:spPr>
@@ -1214,98 +1214,105 @@
         </w:rPr>
         <w:t xml:space="preserve">partiremos de </w:t>
       </w:r>
+      <w:r>
+        <w:rPr>
+          <w:lang w:val="es-ES"/>
+        </w:rPr>
+        <w:t>conjuntos de datos</w:t>
+      </w:r>
+      <w:r>
+        <w:rPr>
+          <w:lang w:val="es-ES"/>
+        </w:rPr>
+        <w:t xml:space="preserve"> que contienen</w:t>
+      </w:r>
+      <w:r>
+        <w:rPr>
+          <w:lang w:val="es-ES"/>
+        </w:rPr>
+        <w:t xml:space="preserve"> </w:t>
+      </w:r>
+      <w:r>
+        <w:rPr>
+          <w:lang w:val="es-ES"/>
+        </w:rPr>
+        <w:t>las habilidades y tareas</w:t>
+      </w:r>
+      <w:r>
+        <w:rPr>
+          <w:lang w:val="es-ES"/>
+        </w:rPr>
+        <w:t xml:space="preserve"> descritas en inglés</w:t>
+      </w:r>
+      <w:r>
+        <w:rPr>
+          <w:lang w:val="es-ES"/>
+        </w:rPr>
+        <w:t xml:space="preserve"> </w:t>
+      </w:r>
+      <w:r>
+        <w:rPr>
+          <w:lang w:val="es-ES"/>
+        </w:rPr>
+        <w:t xml:space="preserve">de </w:t>
+      </w:r>
+      <w:r>
+        <w:rPr>
+          <w:lang w:val="es-ES"/>
+        </w:rPr>
+        <w:t xml:space="preserve">los cursos pertenecientes a diferentes plataformas MOOC como </w:t>
+      </w:r>
+      <w:r>
+        <w:rPr>
+          <w:lang w:val="es-ES"/>
+        </w:rPr>
+        <w:t xml:space="preserve">son </w:t>
+      </w:r>
+      <w:r>
+        <w:rPr>
+          <w:lang w:val="es-ES"/>
+        </w:rPr>
+        <w:t xml:space="preserve">Coursera y </w:t>
+      </w:r>
       <w:proofErr w:type="spellStart"/>
       <w:r>
         <w:rPr>
           <w:lang w:val="es-ES"/>
         </w:rPr>
-        <w:t>datasets</w:t>
+        <w:t>EdX</w:t>
       </w:r>
       <w:proofErr w:type="spellEnd"/>
       <w:r>
         <w:rPr>
           <w:lang w:val="es-ES"/>
         </w:rPr>
-        <w:t xml:space="preserve"> que contienen</w:t>
-      </w:r>
-      <w:r>
-        <w:rPr>
-          <w:lang w:val="es-ES"/>
-        </w:rPr>
+        <w:t>.</w:t>
+      </w:r>
+    </w:p>
+    <w:p>
+      <w:r>
+        <w:t>Primero</w:t>
+      </w:r>
+      <w:r>
+        <w:t>,</w:t>
+      </w:r>
+      <w:r>
         <w:t xml:space="preserve"> </w:t>
       </w:r>
       <w:r>
-        <w:rPr>
-          <w:lang w:val="es-ES"/>
-        </w:rPr>
-        <w:t>las habilidades y tareas</w:t>
-      </w:r>
-      <w:r>
-        <w:rPr>
-          <w:lang w:val="es-ES"/>
-        </w:rPr>
-        <w:t xml:space="preserve"> descritas en inglés</w:t>
-      </w:r>
-      <w:r>
-        <w:rPr>
-          <w:lang w:val="es-ES"/>
-        </w:rPr>
+        <w:t>comenzaremos estudiando</w:t>
+      </w:r>
+      <w:r>
+        <w:t xml:space="preserve"> los modelos</w:t>
+      </w:r>
+      <w:r>
         <w:t xml:space="preserve"> </w:t>
       </w:r>
       <w:r>
-        <w:rPr>
-          <w:lang w:val="es-ES"/>
-        </w:rPr>
-        <w:t xml:space="preserve">de </w:t>
-      </w:r>
-      <w:r>
-        <w:rPr>
-          <w:lang w:val="es-ES"/>
-        </w:rPr>
-        <w:t xml:space="preserve">los cursos pertenecientes a diferentes plataformas MOOC como </w:t>
-      </w:r>
-      <w:r>
-        <w:rPr>
-          <w:lang w:val="es-ES"/>
-        </w:rPr>
-        <w:t xml:space="preserve">son </w:t>
-      </w:r>
-      <w:r>
-        <w:rPr>
-          <w:lang w:val="es-ES"/>
-        </w:rPr>
-        <w:t xml:space="preserve">Coursera y </w:t>
-      </w:r>
-      <w:proofErr w:type="spellStart"/>
-      <w:r>
-        <w:rPr>
-          <w:lang w:val="es-ES"/>
-        </w:rPr>
-        <w:t>EdX</w:t>
-      </w:r>
-      <w:proofErr w:type="spellEnd"/>
-      <w:r>
-        <w:rPr>
-          <w:lang w:val="es-ES"/>
-        </w:rPr>
-        <w:t>.</w:t>
-      </w:r>
-    </w:p>
-    <w:p>
-      <w:r>
-        <w:t>Primero</w:t>
-      </w:r>
-      <w:r>
-        <w:t xml:space="preserve">, </w:t>
-      </w:r>
-      <w:r>
-        <w:t>comenzaremos estudiando</w:t>
-      </w:r>
-      <w:r>
-        <w:t xml:space="preserve"> los modelos</w:t>
-      </w:r>
-      <w:r>
-        <w:t xml:space="preserve"> basado</w:t>
+        <w:t xml:space="preserve">de lenguaje </w:t>
+      </w:r>
+      <w:r>
+        <w:t>basado</w:t>
       </w:r>
       <w:r>
         <w:t>s</w:t>
@@ -1314,19 +1321,13 @@
         <w:t xml:space="preserve"> en Transformers</w:t>
       </w:r>
       <w:r>
-        <w:t xml:space="preserve"> y u</w:t>
-      </w:r>
-      <w:r>
-        <w:t xml:space="preserve">na </w:t>
-      </w:r>
-      <w:r>
-        <w:t>vez</w:t>
-      </w:r>
-      <w:r>
-        <w:t>,</w:t>
-      </w:r>
-      <w:r>
-        <w:t xml:space="preserve"> seleccionado el modelo que mejor se a</w:t>
+        <w:t xml:space="preserve"> </w:t>
+      </w:r>
+      <w:r>
+        <w:t>para poder seleccionar</w:t>
+      </w:r>
+      <w:r>
+        <w:t xml:space="preserve"> el modelo que mejor se a</w:t>
       </w:r>
       <w:r>
         <w:t xml:space="preserve">dapte </w:t>
@@ -1335,10 +1336,13 @@
         <w:t>a nuestras necesidades</w:t>
       </w:r>
       <w:r>
-        <w:t>,</w:t>
-      </w:r>
-      <w:r>
-        <w:t xml:space="preserve"> realizaremos un ajuste fino, es decir, </w:t>
+        <w:t xml:space="preserve">. A </w:t>
+      </w:r>
+      <w:r>
+        <w:t>continuación,</w:t>
+      </w:r>
+      <w:r>
+        <w:t xml:space="preserve"> </w:t>
       </w:r>
       <w:r>
         <w:t xml:space="preserve">entrenaremos </w:t>
@@ -1356,22 +1360,10 @@
         <w:t>bases de datos de habilidades ESCO y O*NET</w:t>
       </w:r>
       <w:r>
-        <w:t xml:space="preserve">, y </w:t>
-      </w:r>
-      <w:r>
-        <w:t>luego</w:t>
-      </w:r>
-      <w:r>
-        <w:t xml:space="preserve"> haremos una </w:t>
-      </w:r>
-      <w:r>
-        <w:t>compara</w:t>
-      </w:r>
-      <w:r>
-        <w:t>ción de estas,</w:t>
-      </w:r>
-      <w:r>
-        <w:t xml:space="preserve"> con las habilidades extraídas</w:t>
+        <w:t>, y realizaremos una comparación de estas habilidades con</w:t>
+      </w:r>
+      <w:r>
+        <w:t xml:space="preserve"> las habilidades extraídas</w:t>
       </w:r>
       <w:r>
         <w:t xml:space="preserve"> de los textos</w:t>
@@ -1388,18 +1380,22 @@
     </w:p>
     <w:p/>
     <w:p>
-      <w:pPr>
+      <w:r>
         <w:rPr>
           <w:b/>
           <w:bCs/>
         </w:rPr>
-      </w:pPr>
+        <w:t>Palabras Clave:</w:t>
+      </w:r>
       <w:r>
         <w:rPr>
           <w:b/>
           <w:bCs/>
         </w:rPr>
-        <w:t>Palabras Clave:</w:t>
+        <w:t xml:space="preserve"> </w:t>
+      </w:r>
+      <w:r>
+        <w:t>similitud semántica,</w:t>
       </w:r>
       <w:r>
         <w:rPr>
@@ -1409,17 +1405,13 @@
         <w:t xml:space="preserve"> </w:t>
       </w:r>
       <w:r>
-        <w:t>similitud semántica,</w:t>
-      </w:r>
-      <w:r>
-        <w:rPr>
-          <w:b/>
-          <w:bCs/>
-        </w:rPr>
-        <w:t xml:space="preserve"> </w:t>
-      </w:r>
-      <w:r>
-        <w:t>Transformers, inglés, plataformas MOOC, base de datos de habilidades, aprendizaje no supervisado, ajuste fino, All-MiniLM-L6-v2.</w:t>
+        <w:t>modelos de lenguaje, T</w:t>
+      </w:r>
+      <w:r>
+        <w:t>ransformers, inglés, plataformas MOOC, base de datos de habilidades, ajuste fino</w:t>
+      </w:r>
+      <w:r>
+        <w:t>.</w:t>
       </w:r>
     </w:p>
     <w:p>
@@ -1508,147 +1500,99 @@
         <w:rPr>
           <w:lang w:val="en-GB"/>
         </w:rPr>
+        <w:t xml:space="preserve"> techniques of</w:t>
+      </w:r>
+      <w:r>
+        <w:rPr>
+          <w:lang w:val="en-GB"/>
+        </w:rPr>
         <w:t xml:space="preserve"> Natural Language Processing. </w:t>
       </w:r>
-      <w:r>
+    </w:p>
+    <w:p>
+      <w:pPr>
         <w:rPr>
           <w:lang w:val="en-GB"/>
         </w:rPr>
+      </w:pPr>
+      <w:r>
+        <w:rPr>
+          <w:lang w:val="en-GB"/>
+        </w:rPr>
         <w:t>In t</w:t>
       </w:r>
       <w:r>
         <w:rPr>
           <w:lang w:val="en-GB"/>
         </w:rPr>
-        <w:t xml:space="preserve">his way, </w:t>
+        <w:t xml:space="preserve">his way, we </w:t>
       </w:r>
       <w:r>
         <w:rPr>
           <w:lang w:val="en-GB"/>
         </w:rPr>
-        <w:t>first</w:t>
+        <w:t xml:space="preserve">will </w:t>
       </w:r>
       <w:r>
         <w:rPr>
           <w:lang w:val="en-GB"/>
         </w:rPr>
-        <w:t xml:space="preserve"> we </w:t>
+        <w:t>start from datasets that contain</w:t>
       </w:r>
       <w:r>
         <w:rPr>
           <w:lang w:val="en-GB"/>
         </w:rPr>
-        <w:t xml:space="preserve">will </w:t>
+        <w:t xml:space="preserve"> all the skills and tasks with English descriptions of courses belonging to different MOOC’s platforms</w:t>
       </w:r>
       <w:r>
         <w:rPr>
           <w:lang w:val="en-GB"/>
         </w:rPr>
-        <w:t>extract all the skills and tasks with English descriptions of courses belonging to different MOOC’s platforms</w:t>
-      </w:r>
-      <w:r>
+        <w:t>, such as Coursera and EdX.</w:t>
+      </w:r>
+    </w:p>
+    <w:p>
+      <w:pPr>
         <w:rPr>
           <w:lang w:val="en-GB"/>
         </w:rPr>
-        <w:t>, such as Coursera and EdX.</w:t>
-      </w:r>
-    </w:p>
-    <w:p>
-      <w:pPr>
+      </w:pPr>
+      <w:r>
         <w:rPr>
           <w:lang w:val="en-GB"/>
         </w:rPr>
-      </w:pPr>
+        <w:t xml:space="preserve">We will </w:t>
+      </w:r>
       <w:r>
         <w:rPr>
           <w:lang w:val="en-GB"/>
         </w:rPr>
-        <w:t>Next, we will study the Transformer</w:t>
+        <w:t>study the models based on Transformers to select the model that best suits our needs.</w:t>
       </w:r>
       <w:r>
         <w:rPr>
           <w:lang w:val="en-GB"/>
         </w:rPr>
-        <w:t>-</w:t>
+        <w:t xml:space="preserve"> </w:t>
       </w:r>
       <w:r>
         <w:rPr>
           <w:lang w:val="en-GB"/>
         </w:rPr>
-        <w:t xml:space="preserve">based </w:t>
+        <w:t xml:space="preserve">Once </w:t>
       </w:r>
       <w:r>
         <w:rPr>
           <w:lang w:val="en-GB"/>
         </w:rPr>
-        <w:t>language models</w:t>
+        <w:t xml:space="preserve">this is done, </w:t>
       </w:r>
       <w:r>
         <w:rPr>
           <w:lang w:val="en-GB"/>
         </w:rPr>
-        <w:t xml:space="preserve">, because this architecture of deep learning has taken a great importance in the last years, caused </w:t>
-      </w:r>
-      <w:r>
-        <w:rPr>
-          <w:lang w:val="en-GB"/>
-        </w:rPr>
-        <w:t>his</w:t>
-      </w:r>
-      <w:r>
-        <w:rPr>
-          <w:lang w:val="en-GB"/>
-        </w:rPr>
-        <w:t xml:space="preserve"> attention mechanism, which allows to capture the semantic relationship with great efficiency. In addition, that models are pre-training in a big corpus text in </w:t>
-      </w:r>
-      <w:r>
-        <w:rPr>
-          <w:lang w:val="en-GB"/>
-        </w:rPr>
-        <w:t>an</w:t>
-      </w:r>
-      <w:r>
-        <w:rPr>
-          <w:lang w:val="en-GB"/>
-        </w:rPr>
-        <w:t xml:space="preserve"> unsupervised mode</w:t>
-      </w:r>
-      <w:r>
-        <w:rPr>
-          <w:lang w:val="en-GB"/>
-        </w:rPr>
-        <w:t>, allow</w:t>
-      </w:r>
-      <w:r>
-        <w:rPr>
-          <w:lang w:val="en-GB"/>
-        </w:rPr>
-        <w:t xml:space="preserve">ing after, can be adjusted to do specific tasks, like is </w:t>
-      </w:r>
-      <w:r>
-        <w:rPr>
-          <w:lang w:val="en-GB"/>
-        </w:rPr>
-        <w:t>the</w:t>
-      </w:r>
-      <w:r>
-        <w:rPr>
-          <w:lang w:val="en-GB"/>
-        </w:rPr>
-        <w:t xml:space="preserve"> semantic similarity measurement, in our case.</w:t>
-      </w:r>
-    </w:p>
-    <w:p>
-      <w:pPr>
-        <w:rPr>
-          <w:lang w:val="en-GB"/>
-        </w:rPr>
-      </w:pPr>
-      <w:r>
-        <w:rPr>
-          <w:lang w:val="en-GB"/>
-        </w:rPr>
-        <w:t>Once we have selected the model that best suits our needs, we will perform a fine adjustment, that is, we will train our model with ESCO and O*NET skills databases, and then we will make a comparison of these, with the skills extracted from the texts, using the cosine as a unit of measurement of semantic similarity.</w:t>
+        <w:t>we will train our model with ESCO and O*NET skills databases, and then we will make a comparison of these, with the skills extracted from the texts, using the cosine as a unit of measurement of semantic similarity.</w:t>
       </w:r>
     </w:p>
     <w:p>
@@ -1695,10 +1639,29 @@
       </w:r>
       <w:proofErr w:type="spellEnd"/>
       <w:r>
-        <w:t xml:space="preserve">, Transformers, </w:t>
+        <w:t xml:space="preserve">, </w:t>
       </w:r>
       <w:proofErr w:type="spellStart"/>
       <w:r>
+        <w:t>language</w:t>
+      </w:r>
+      <w:proofErr w:type="spellEnd"/>
+      <w:r>
+        <w:t xml:space="preserve"> </w:t>
+      </w:r>
+      <w:proofErr w:type="spellStart"/>
+      <w:r>
+        <w:t>models</w:t>
+      </w:r>
+      <w:proofErr w:type="spellEnd"/>
+      <w:r>
+        <w:t xml:space="preserve">, </w:t>
+      </w:r>
+      <w:r>
+        <w:t xml:space="preserve">Transformers, </w:t>
+      </w:r>
+      <w:proofErr w:type="spellStart"/>
+      <w:r>
         <w:t>english</w:t>
       </w:r>
       <w:proofErr w:type="spellEnd"/>
@@ -1735,42 +1698,46 @@
       </w:r>
       <w:proofErr w:type="spellEnd"/>
       <w:r>
-        <w:t xml:space="preserve">, </w:t>
+        <w:t xml:space="preserve">, fine </w:t>
       </w:r>
       <w:proofErr w:type="spellStart"/>
       <w:r>
-        <w:t>unsupervised</w:t>
+        <w:t>tuning</w:t>
       </w:r>
       <w:proofErr w:type="spellEnd"/>
       <w:r>
-        <w:t xml:space="preserve"> </w:t>
-      </w:r>
-      <w:proofErr w:type="spellStart"/>
-      <w:r>
-        <w:t>learning</w:t>
-      </w:r>
-      <w:proofErr w:type="spellEnd"/>
-      <w:r>
-        <w:t xml:space="preserve">, fine </w:t>
-      </w:r>
-      <w:proofErr w:type="spellStart"/>
-      <w:r>
-        <w:t>tuning</w:t>
-      </w:r>
-      <w:proofErr w:type="spellEnd"/>
-      <w:r>
-        <w:t>,</w:t>
-      </w:r>
-      <w:r>
-        <w:rPr>
-          <w:b/>
-          <w:bCs/>
-        </w:rPr>
-        <w:t xml:space="preserve"> </w:t>
-      </w:r>
-      <w:r>
-        <w:t>All-MiniLM-L6-v2.</w:t>
-      </w:r>
+        <w:t>.</w:t>
+      </w:r>
+    </w:p>
+    <w:p>
+      <w:pPr>
+        <w:spacing w:after="200" w:line="240" w:lineRule="auto"/>
+        <w:jc w:val="left"/>
+        <w:rPr>
+          <w:szCs w:val="22"/>
+          <w:lang w:val="en-GB"/>
+        </w:rPr>
+      </w:pPr>
+    </w:p>
+    <w:p>
+      <w:pPr>
+        <w:spacing w:after="200" w:line="240" w:lineRule="auto"/>
+        <w:jc w:val="left"/>
+        <w:rPr>
+          <w:szCs w:val="22"/>
+          <w:lang w:val="en-GB"/>
+        </w:rPr>
+      </w:pPr>
+    </w:p>
+    <w:p>
+      <w:pPr>
+        <w:spacing w:after="200" w:line="240" w:lineRule="auto"/>
+        <w:jc w:val="left"/>
+        <w:rPr>
+          <w:szCs w:val="22"/>
+          <w:lang w:val="en-GB"/>
+        </w:rPr>
+      </w:pPr>
     </w:p>
     <w:p>
       <w:pPr>
@@ -1891,7 +1858,7 @@
             </w:rPr>
             <w:fldChar w:fldCharType="separate"/>
           </w:r>
-          <w:hyperlink w:anchor="_Toc150690581" w:history="1">
+          <w:hyperlink w:anchor="_Toc150713665" w:history="1">
             <w:r>
               <w:rPr>
                 <w:rStyle w:val="Hipervnculo"/>
@@ -1936,7 +1903,7 @@
                 <w:noProof/>
                 <w:webHidden/>
               </w:rPr>
-              <w:instrText xml:space="preserve"> PAGEREF _Toc150690581 \h </w:instrText>
+              <w:instrText xml:space="preserve"> PAGEREF _Toc150713665 \h </w:instrText>
             </w:r>
             <w:r>
               <w:rPr>
@@ -1982,7 +1949,7 @@
               <w14:ligatures w14:val="standardContextual"/>
             </w:rPr>
           </w:pPr>
-          <w:hyperlink w:anchor="_Toc150690582" w:history="1">
+          <w:hyperlink w:anchor="_Toc150713666" w:history="1">
             <w:r>
               <w:rPr>
                 <w:rStyle w:val="Hipervnculo"/>
@@ -2026,7 +1993,7 @@
                 <w:noProof/>
                 <w:webHidden/>
               </w:rPr>
-              <w:instrText xml:space="preserve"> PAGEREF _Toc150690582 \h </w:instrText>
+              <w:instrText xml:space="preserve"> PAGEREF _Toc150713666 \h </w:instrText>
             </w:r>
             <w:r>
               <w:rPr>
@@ -2073,7 +2040,7 @@
               <w14:ligatures w14:val="standardContextual"/>
             </w:rPr>
           </w:pPr>
-          <w:hyperlink w:anchor="_Toc150690583" w:history="1">
+          <w:hyperlink w:anchor="_Toc150713667" w:history="1">
             <w:r>
               <w:rPr>
                 <w:rStyle w:val="Hipervnculo"/>
@@ -2118,7 +2085,7 @@
                 <w:noProof/>
                 <w:webHidden/>
               </w:rPr>
-              <w:instrText xml:space="preserve"> PAGEREF _Toc150690583 \h </w:instrText>
+              <w:instrText xml:space="preserve"> PAGEREF _Toc150713667 \h </w:instrText>
             </w:r>
             <w:r>
               <w:rPr>
@@ -2138,7 +2105,7 @@
                 <w:noProof/>
                 <w:webHidden/>
               </w:rPr>
-              <w:t>1</w:t>
+              <w:t>2</w:t>
             </w:r>
             <w:r>
               <w:rPr>
@@ -2165,7 +2132,7 @@
               <w14:ligatures w14:val="standardContextual"/>
             </w:rPr>
           </w:pPr>
-          <w:hyperlink w:anchor="_Toc150690584" w:history="1">
+          <w:hyperlink w:anchor="_Toc150713668" w:history="1">
             <w:r>
               <w:rPr>
                 <w:rStyle w:val="Hipervnculo"/>
@@ -2210,7 +2177,7 @@
                 <w:noProof/>
                 <w:webHidden/>
               </w:rPr>
-              <w:instrText xml:space="preserve"> PAGEREF _Toc150690584 \h </w:instrText>
+              <w:instrText xml:space="preserve"> PAGEREF _Toc150713668 \h </w:instrText>
             </w:r>
             <w:r>
               <w:rPr>
@@ -2230,7 +2197,7 @@
                 <w:noProof/>
                 <w:webHidden/>
               </w:rPr>
-              <w:t>2</w:t>
+              <w:t>3</w:t>
             </w:r>
             <w:r>
               <w:rPr>
@@ -2256,7 +2223,7 @@
               <w14:ligatures w14:val="standardContextual"/>
             </w:rPr>
           </w:pPr>
-          <w:hyperlink w:anchor="_Toc150690585" w:history="1">
+          <w:hyperlink w:anchor="_Toc150713669" w:history="1">
             <w:r>
               <w:rPr>
                 <w:rStyle w:val="Hipervnculo"/>
@@ -2300,7 +2267,7 @@
                 <w:noProof/>
                 <w:webHidden/>
               </w:rPr>
-              <w:instrText xml:space="preserve"> PAGEREF _Toc150690585 \h </w:instrText>
+              <w:instrText xml:space="preserve"> PAGEREF _Toc150713669 \h </w:instrText>
             </w:r>
             <w:r>
               <w:rPr>
@@ -2320,7 +2287,7 @@
                 <w:noProof/>
                 <w:webHidden/>
               </w:rPr>
-              <w:t>2</w:t>
+              <w:t>3</w:t>
             </w:r>
             <w:r>
               <w:rPr>
@@ -2346,7 +2313,7 @@
               <w14:ligatures w14:val="standardContextual"/>
             </w:rPr>
           </w:pPr>
-          <w:hyperlink w:anchor="_Toc150690586" w:history="1">
+          <w:hyperlink w:anchor="_Toc150713670" w:history="1">
             <w:r>
               <w:rPr>
                 <w:rStyle w:val="Hipervnculo"/>
@@ -2390,7 +2357,7 @@
                 <w:noProof/>
                 <w:webHidden/>
               </w:rPr>
-              <w:instrText xml:space="preserve"> PAGEREF _Toc150690586 \h </w:instrText>
+              <w:instrText xml:space="preserve"> PAGEREF _Toc150713670 \h </w:instrText>
             </w:r>
             <w:r>
               <w:rPr>
@@ -2410,7 +2377,7 @@
                 <w:noProof/>
                 <w:webHidden/>
               </w:rPr>
-              <w:t>2</w:t>
+              <w:t>3</w:t>
             </w:r>
             <w:r>
               <w:rPr>
@@ -2436,7 +2403,7 @@
               <w14:ligatures w14:val="standardContextual"/>
             </w:rPr>
           </w:pPr>
-          <w:hyperlink w:anchor="_Toc150690587" w:history="1">
+          <w:hyperlink w:anchor="_Toc150713671" w:history="1">
             <w:r>
               <w:rPr>
                 <w:rStyle w:val="Hipervnculo"/>
@@ -2480,7 +2447,7 @@
                 <w:noProof/>
                 <w:webHidden/>
               </w:rPr>
-              <w:instrText xml:space="preserve"> PAGEREF _Toc150690587 \h </w:instrText>
+              <w:instrText xml:space="preserve"> PAGEREF _Toc150713671 \h </w:instrText>
             </w:r>
             <w:r>
               <w:rPr>
@@ -2526,7 +2493,7 @@
               <w14:ligatures w14:val="standardContextual"/>
             </w:rPr>
           </w:pPr>
-          <w:hyperlink w:anchor="_Toc150690588" w:history="1">
+          <w:hyperlink w:anchor="_Toc150713672" w:history="1">
             <w:r>
               <w:rPr>
                 <w:rStyle w:val="Hipervnculo"/>
@@ -2570,7 +2537,7 @@
                 <w:noProof/>
                 <w:webHidden/>
               </w:rPr>
-              <w:instrText xml:space="preserve"> PAGEREF _Toc150690588 \h </w:instrText>
+              <w:instrText xml:space="preserve"> PAGEREF _Toc150713672 \h </w:instrText>
             </w:r>
             <w:r>
               <w:rPr>
@@ -2616,7 +2583,7 @@
               <w14:ligatures w14:val="standardContextual"/>
             </w:rPr>
           </w:pPr>
-          <w:hyperlink w:anchor="_Toc150690589" w:history="1">
+          <w:hyperlink w:anchor="_Toc150713673" w:history="1">
             <w:r>
               <w:rPr>
                 <w:rStyle w:val="Hipervnculo"/>
@@ -2660,7 +2627,7 @@
                 <w:noProof/>
                 <w:webHidden/>
               </w:rPr>
-              <w:instrText xml:space="preserve"> PAGEREF _Toc150690589 \h </w:instrText>
+              <w:instrText xml:space="preserve"> PAGEREF _Toc150713673 \h </w:instrText>
             </w:r>
             <w:r>
               <w:rPr>
@@ -2680,7 +2647,7 @@
                 <w:noProof/>
                 <w:webHidden/>
               </w:rPr>
-              <w:t>3</w:t>
+              <w:t>4</w:t>
             </w:r>
             <w:r>
               <w:rPr>
@@ -2706,7 +2673,7 @@
               <w14:ligatures w14:val="standardContextual"/>
             </w:rPr>
           </w:pPr>
-          <w:hyperlink w:anchor="_Toc150690590" w:history="1">
+          <w:hyperlink w:anchor="_Toc150713674" w:history="1">
             <w:r>
               <w:rPr>
                 <w:rStyle w:val="Hipervnculo"/>
@@ -2750,7 +2717,7 @@
                 <w:noProof/>
                 <w:webHidden/>
               </w:rPr>
-              <w:instrText xml:space="preserve"> PAGEREF _Toc150690590 \h </w:instrText>
+              <w:instrText xml:space="preserve"> PAGEREF _Toc150713674 \h </w:instrText>
             </w:r>
             <w:r>
               <w:rPr>
@@ -2796,7 +2763,7 @@
               <w14:ligatures w14:val="standardContextual"/>
             </w:rPr>
           </w:pPr>
-          <w:hyperlink w:anchor="_Toc150690591" w:history="1">
+          <w:hyperlink w:anchor="_Toc150713675" w:history="1">
             <w:r>
               <w:rPr>
                 <w:rStyle w:val="Hipervnculo"/>
@@ -2840,7 +2807,7 @@
                 <w:noProof/>
                 <w:webHidden/>
               </w:rPr>
-              <w:instrText xml:space="preserve"> PAGEREF _Toc150690591 \h </w:instrText>
+              <w:instrText xml:space="preserve"> PAGEREF _Toc150713675 \h </w:instrText>
             </w:r>
             <w:r>
               <w:rPr>
@@ -2886,7 +2853,7 @@
               <w14:ligatures w14:val="standardContextual"/>
             </w:rPr>
           </w:pPr>
-          <w:hyperlink w:anchor="_Toc150690592" w:history="1">
+          <w:hyperlink w:anchor="_Toc150713676" w:history="1">
             <w:r>
               <w:rPr>
                 <w:rStyle w:val="Hipervnculo"/>
@@ -2930,7 +2897,7 @@
                 <w:noProof/>
                 <w:webHidden/>
               </w:rPr>
-              <w:instrText xml:space="preserve"> PAGEREF _Toc150690592 \h </w:instrText>
+              <w:instrText xml:space="preserve"> PAGEREF _Toc150713676 \h </w:instrText>
             </w:r>
             <w:r>
               <w:rPr>
@@ -2976,7 +2943,7 @@
               <w14:ligatures w14:val="standardContextual"/>
             </w:rPr>
           </w:pPr>
-          <w:hyperlink w:anchor="_Toc150690593" w:history="1">
+          <w:hyperlink w:anchor="_Toc150713677" w:history="1">
             <w:r>
               <w:rPr>
                 <w:rStyle w:val="Hipervnculo"/>
@@ -3020,7 +2987,7 @@
                 <w:noProof/>
                 <w:webHidden/>
               </w:rPr>
-              <w:instrText xml:space="preserve"> PAGEREF _Toc150690593 \h </w:instrText>
+              <w:instrText xml:space="preserve"> PAGEREF _Toc150713677 \h </w:instrText>
             </w:r>
             <w:r>
               <w:rPr>
@@ -3067,7 +3034,7 @@
               <w14:ligatures w14:val="standardContextual"/>
             </w:rPr>
           </w:pPr>
-          <w:hyperlink w:anchor="_Toc150690594" w:history="1">
+          <w:hyperlink w:anchor="_Toc150713678" w:history="1">
             <w:r>
               <w:rPr>
                 <w:rStyle w:val="Hipervnculo"/>
@@ -3112,7 +3079,7 @@
                 <w:noProof/>
                 <w:webHidden/>
               </w:rPr>
-              <w:instrText xml:space="preserve"> PAGEREF _Toc150690594 \h </w:instrText>
+              <w:instrText xml:space="preserve"> PAGEREF _Toc150713678 \h </w:instrText>
             </w:r>
             <w:r>
               <w:rPr>
@@ -3132,7 +3099,7 @@
                 <w:noProof/>
                 <w:webHidden/>
               </w:rPr>
-              <w:t>8</w:t>
+              <w:t>9</w:t>
             </w:r>
             <w:r>
               <w:rPr>
@@ -3158,7 +3125,7 @@
               <w14:ligatures w14:val="standardContextual"/>
             </w:rPr>
           </w:pPr>
-          <w:hyperlink w:anchor="_Toc150690595" w:history="1">
+          <w:hyperlink w:anchor="_Toc150713679" w:history="1">
             <w:r>
               <w:rPr>
                 <w:rStyle w:val="Hipervnculo"/>
@@ -3202,7 +3169,7 @@
                 <w:noProof/>
                 <w:webHidden/>
               </w:rPr>
-              <w:instrText xml:space="preserve"> PAGEREF _Toc150690595 \h </w:instrText>
+              <w:instrText xml:space="preserve"> PAGEREF _Toc150713679 \h </w:instrText>
             </w:r>
             <w:r>
               <w:rPr>
@@ -3222,7 +3189,7 @@
                 <w:noProof/>
                 <w:webHidden/>
               </w:rPr>
-              <w:t>8</w:t>
+              <w:t>9</w:t>
             </w:r>
             <w:r>
               <w:rPr>
@@ -3248,7 +3215,7 @@
               <w14:ligatures w14:val="standardContextual"/>
             </w:rPr>
           </w:pPr>
-          <w:hyperlink w:anchor="_Toc150690596" w:history="1">
+          <w:hyperlink w:anchor="_Toc150713680" w:history="1">
             <w:r>
               <w:rPr>
                 <w:rStyle w:val="Hipervnculo"/>
@@ -3294,7 +3261,7 @@
                 <w:noProof/>
                 <w:webHidden/>
               </w:rPr>
-              <w:instrText xml:space="preserve"> PAGEREF _Toc150690596 \h </w:instrText>
+              <w:instrText xml:space="preserve"> PAGEREF _Toc150713680 \h </w:instrText>
             </w:r>
             <w:r>
               <w:rPr>
@@ -3314,7 +3281,7 @@
                 <w:noProof/>
                 <w:webHidden/>
               </w:rPr>
-              <w:t>8</w:t>
+              <w:t>9</w:t>
             </w:r>
             <w:r>
               <w:rPr>
@@ -3340,7 +3307,7 @@
               <w14:ligatures w14:val="standardContextual"/>
             </w:rPr>
           </w:pPr>
-          <w:hyperlink w:anchor="_Toc150690597" w:history="1">
+          <w:hyperlink w:anchor="_Toc150713681" w:history="1">
             <w:r>
               <w:rPr>
                 <w:rStyle w:val="Hipervnculo"/>
@@ -3384,7 +3351,7 @@
                 <w:noProof/>
                 <w:webHidden/>
               </w:rPr>
-              <w:instrText xml:space="preserve"> PAGEREF _Toc150690597 \h </w:instrText>
+              <w:instrText xml:space="preserve"> PAGEREF _Toc150713681 \h </w:instrText>
             </w:r>
             <w:r>
               <w:rPr>
@@ -3404,7 +3371,7 @@
                 <w:noProof/>
                 <w:webHidden/>
               </w:rPr>
-              <w:t>8</w:t>
+              <w:t>9</w:t>
             </w:r>
             <w:r>
               <w:rPr>
@@ -3430,7 +3397,7 @@
               <w14:ligatures w14:val="standardContextual"/>
             </w:rPr>
           </w:pPr>
-          <w:hyperlink w:anchor="_Toc150690598" w:history="1">
+          <w:hyperlink w:anchor="_Toc150713682" w:history="1">
             <w:r>
               <w:rPr>
                 <w:rStyle w:val="Hipervnculo"/>
@@ -3474,7 +3441,7 @@
                 <w:noProof/>
                 <w:webHidden/>
               </w:rPr>
-              <w:instrText xml:space="preserve"> PAGEREF _Toc150690598 \h </w:instrText>
+              <w:instrText xml:space="preserve"> PAGEREF _Toc150713682 \h </w:instrText>
             </w:r>
             <w:r>
               <w:rPr>
@@ -3494,7 +3461,7 @@
                 <w:noProof/>
                 <w:webHidden/>
               </w:rPr>
-              <w:t>8</w:t>
+              <w:t>9</w:t>
             </w:r>
             <w:r>
               <w:rPr>
@@ -3520,7 +3487,7 @@
               <w14:ligatures w14:val="standardContextual"/>
             </w:rPr>
           </w:pPr>
-          <w:hyperlink w:anchor="_Toc150690599" w:history="1">
+          <w:hyperlink w:anchor="_Toc150713683" w:history="1">
             <w:r>
               <w:rPr>
                 <w:rStyle w:val="Hipervnculo"/>
@@ -3566,7 +3533,7 @@
                 <w:noProof/>
                 <w:webHidden/>
               </w:rPr>
-              <w:instrText xml:space="preserve"> PAGEREF _Toc150690599 \h </w:instrText>
+              <w:instrText xml:space="preserve"> PAGEREF _Toc150713683 \h </w:instrText>
             </w:r>
             <w:r>
               <w:rPr>
@@ -3586,7 +3553,7 @@
                 <w:noProof/>
                 <w:webHidden/>
               </w:rPr>
-              <w:t>8</w:t>
+              <w:t>9</w:t>
             </w:r>
             <w:r>
               <w:rPr>
@@ -3612,7 +3579,7 @@
               <w14:ligatures w14:val="standardContextual"/>
             </w:rPr>
           </w:pPr>
-          <w:hyperlink w:anchor="_Toc150690600" w:history="1">
+          <w:hyperlink w:anchor="_Toc150713684" w:history="1">
             <w:r>
               <w:rPr>
                 <w:rStyle w:val="Hipervnculo"/>
@@ -3656,7 +3623,7 @@
                 <w:noProof/>
                 <w:webHidden/>
               </w:rPr>
-              <w:instrText xml:space="preserve"> PAGEREF _Toc150690600 \h </w:instrText>
+              <w:instrText xml:space="preserve"> PAGEREF _Toc150713684 \h </w:instrText>
             </w:r>
             <w:r>
               <w:rPr>
@@ -3676,7 +3643,7 @@
                 <w:noProof/>
                 <w:webHidden/>
               </w:rPr>
-              <w:t>8</w:t>
+              <w:t>9</w:t>
             </w:r>
             <w:r>
               <w:rPr>
@@ -3702,7 +3669,7 @@
               <w14:ligatures w14:val="standardContextual"/>
             </w:rPr>
           </w:pPr>
-          <w:hyperlink w:anchor="_Toc150690601" w:history="1">
+          <w:hyperlink w:anchor="_Toc150713685" w:history="1">
             <w:r>
               <w:rPr>
                 <w:rStyle w:val="Hipervnculo"/>
@@ -3747,7 +3714,7 @@
                 <w:noProof/>
                 <w:webHidden/>
               </w:rPr>
-              <w:instrText xml:space="preserve"> PAGEREF _Toc150690601 \h </w:instrText>
+              <w:instrText xml:space="preserve"> PAGEREF _Toc150713685 \h </w:instrText>
             </w:r>
             <w:r>
               <w:rPr>
@@ -3767,7 +3734,7 @@
                 <w:noProof/>
                 <w:webHidden/>
               </w:rPr>
-              <w:t>8</w:t>
+              <w:t>9</w:t>
             </w:r>
             <w:r>
               <w:rPr>
@@ -3793,7 +3760,7 @@
               <w14:ligatures w14:val="standardContextual"/>
             </w:rPr>
           </w:pPr>
-          <w:hyperlink w:anchor="_Toc150690602" w:history="1">
+          <w:hyperlink w:anchor="_Toc150713686" w:history="1">
             <w:r>
               <w:rPr>
                 <w:rStyle w:val="Hipervnculo"/>
@@ -3837,7 +3804,7 @@
                 <w:noProof/>
                 <w:webHidden/>
               </w:rPr>
-              <w:instrText xml:space="preserve"> PAGEREF _Toc150690602 \h </w:instrText>
+              <w:instrText xml:space="preserve"> PAGEREF _Toc150713686 \h </w:instrText>
             </w:r>
             <w:r>
               <w:rPr>
@@ -3857,7 +3824,7 @@
                 <w:noProof/>
                 <w:webHidden/>
               </w:rPr>
-              <w:t>8</w:t>
+              <w:t>9</w:t>
             </w:r>
             <w:r>
               <w:rPr>
@@ -3883,7 +3850,7 @@
               <w14:ligatures w14:val="standardContextual"/>
             </w:rPr>
           </w:pPr>
-          <w:hyperlink w:anchor="_Toc150690603" w:history="1">
+          <w:hyperlink w:anchor="_Toc150713687" w:history="1">
             <w:r>
               <w:rPr>
                 <w:rStyle w:val="Hipervnculo"/>
@@ -3929,7 +3896,7 @@
                 <w:noProof/>
                 <w:webHidden/>
               </w:rPr>
-              <w:instrText xml:space="preserve"> PAGEREF _Toc150690603 \h </w:instrText>
+              <w:instrText xml:space="preserve"> PAGEREF _Toc150713687 \h </w:instrText>
             </w:r>
             <w:r>
               <w:rPr>
@@ -3949,7 +3916,7 @@
                 <w:noProof/>
                 <w:webHidden/>
               </w:rPr>
-              <w:t>8</w:t>
+              <w:t>9</w:t>
             </w:r>
             <w:r>
               <w:rPr>
@@ -3975,7 +3942,7 @@
               <w14:ligatures w14:val="standardContextual"/>
             </w:rPr>
           </w:pPr>
-          <w:hyperlink w:anchor="_Toc150690604" w:history="1">
+          <w:hyperlink w:anchor="_Toc150713688" w:history="1">
             <w:r>
               <w:rPr>
                 <w:rStyle w:val="Hipervnculo"/>
@@ -4021,7 +3988,7 @@
                 <w:noProof/>
                 <w:webHidden/>
               </w:rPr>
-              <w:instrText xml:space="preserve"> PAGEREF _Toc150690604 \h </w:instrText>
+              <w:instrText xml:space="preserve"> PAGEREF _Toc150713688 \h </w:instrText>
             </w:r>
             <w:r>
               <w:rPr>
@@ -4041,7 +4008,7 @@
                 <w:noProof/>
                 <w:webHidden/>
               </w:rPr>
-              <w:t>8</w:t>
+              <w:t>9</w:t>
             </w:r>
             <w:r>
               <w:rPr>
@@ -4067,7 +4034,7 @@
               <w14:ligatures w14:val="standardContextual"/>
             </w:rPr>
           </w:pPr>
-          <w:hyperlink w:anchor="_Toc150690605" w:history="1">
+          <w:hyperlink w:anchor="_Toc150713689" w:history="1">
             <w:r>
               <w:rPr>
                 <w:rStyle w:val="Hipervnculo"/>
@@ -4111,7 +4078,7 @@
                 <w:noProof/>
                 <w:webHidden/>
               </w:rPr>
-              <w:instrText xml:space="preserve"> PAGEREF _Toc150690605 \h </w:instrText>
+              <w:instrText xml:space="preserve"> PAGEREF _Toc150713689 \h </w:instrText>
             </w:r>
             <w:r>
               <w:rPr>
@@ -4131,7 +4098,7 @@
                 <w:noProof/>
                 <w:webHidden/>
               </w:rPr>
-              <w:t>8</w:t>
+              <w:t>9</w:t>
             </w:r>
             <w:r>
               <w:rPr>
@@ -4157,7 +4124,7 @@
               <w14:ligatures w14:val="standardContextual"/>
             </w:rPr>
           </w:pPr>
-          <w:hyperlink w:anchor="_Toc150690606" w:history="1">
+          <w:hyperlink w:anchor="_Toc150713690" w:history="1">
             <w:r>
               <w:rPr>
                 <w:rStyle w:val="Hipervnculo"/>
@@ -4203,7 +4170,7 @@
                 <w:noProof/>
                 <w:webHidden/>
               </w:rPr>
-              <w:instrText xml:space="preserve"> PAGEREF _Toc150690606 \h </w:instrText>
+              <w:instrText xml:space="preserve"> PAGEREF _Toc150713690 \h </w:instrText>
             </w:r>
             <w:r>
               <w:rPr>
@@ -4223,7 +4190,7 @@
                 <w:noProof/>
                 <w:webHidden/>
               </w:rPr>
-              <w:t>8</w:t>
+              <w:t>9</w:t>
             </w:r>
             <w:r>
               <w:rPr>
@@ -4249,7 +4216,7 @@
               <w14:ligatures w14:val="standardContextual"/>
             </w:rPr>
           </w:pPr>
-          <w:hyperlink w:anchor="_Toc150690607" w:history="1">
+          <w:hyperlink w:anchor="_Toc150713691" w:history="1">
             <w:r>
               <w:rPr>
                 <w:rStyle w:val="Hipervnculo"/>
@@ -4295,7 +4262,7 @@
                 <w:noProof/>
                 <w:webHidden/>
               </w:rPr>
-              <w:instrText xml:space="preserve"> PAGEREF _Toc150690607 \h </w:instrText>
+              <w:instrText xml:space="preserve"> PAGEREF _Toc150713691 \h </w:instrText>
             </w:r>
             <w:r>
               <w:rPr>
@@ -4315,7 +4282,7 @@
                 <w:noProof/>
                 <w:webHidden/>
               </w:rPr>
-              <w:t>8</w:t>
+              <w:t>9</w:t>
             </w:r>
             <w:r>
               <w:rPr>
@@ -4342,7 +4309,7 @@
               <w14:ligatures w14:val="standardContextual"/>
             </w:rPr>
           </w:pPr>
-          <w:hyperlink w:anchor="_Toc150690608" w:history="1">
+          <w:hyperlink w:anchor="_Toc150713692" w:history="1">
             <w:r>
               <w:rPr>
                 <w:rStyle w:val="Hipervnculo"/>
@@ -4387,7 +4354,7 @@
                 <w:noProof/>
                 <w:webHidden/>
               </w:rPr>
-              <w:instrText xml:space="preserve"> PAGEREF _Toc150690608 \h </w:instrText>
+              <w:instrText xml:space="preserve"> PAGEREF _Toc150713692 \h </w:instrText>
             </w:r>
             <w:r>
               <w:rPr>
@@ -4407,7 +4374,7 @@
                 <w:noProof/>
                 <w:webHidden/>
               </w:rPr>
-              <w:t>9</w:t>
+              <w:t>10</w:t>
             </w:r>
             <w:r>
               <w:rPr>
@@ -4434,7 +4401,7 @@
               <w14:ligatures w14:val="standardContextual"/>
             </w:rPr>
           </w:pPr>
-          <w:hyperlink w:anchor="_Toc150690609" w:history="1">
+          <w:hyperlink w:anchor="_Toc150713693" w:history="1">
             <w:r>
               <w:rPr>
                 <w:rStyle w:val="Hipervnculo"/>
@@ -4479,7 +4446,7 @@
                 <w:noProof/>
                 <w:webHidden/>
               </w:rPr>
-              <w:instrText xml:space="preserve"> PAGEREF _Toc150690609 \h </w:instrText>
+              <w:instrText xml:space="preserve"> PAGEREF _Toc150713693 \h </w:instrText>
             </w:r>
             <w:r>
               <w:rPr>
@@ -4499,7 +4466,7 @@
                 <w:noProof/>
                 <w:webHidden/>
               </w:rPr>
-              <w:t>10</w:t>
+              <w:t>11</w:t>
             </w:r>
             <w:r>
               <w:rPr>
@@ -4526,7 +4493,7 @@
               <w14:ligatures w14:val="standardContextual"/>
             </w:rPr>
           </w:pPr>
-          <w:hyperlink w:anchor="_Toc150690610" w:history="1">
+          <w:hyperlink w:anchor="_Toc150713694" w:history="1">
             <w:r>
               <w:rPr>
                 <w:rStyle w:val="Hipervnculo"/>
@@ -4571,7 +4538,7 @@
                 <w:noProof/>
                 <w:webHidden/>
               </w:rPr>
-              <w:instrText xml:space="preserve"> PAGEREF _Toc150690610 \h </w:instrText>
+              <w:instrText xml:space="preserve"> PAGEREF _Toc150713694 \h </w:instrText>
             </w:r>
             <w:r>
               <w:rPr>
@@ -4591,7 +4558,7 @@
                 <w:noProof/>
                 <w:webHidden/>
               </w:rPr>
-              <w:t>11</w:t>
+              <w:t>12</w:t>
             </w:r>
             <w:r>
               <w:rPr>
@@ -4635,7 +4602,7 @@
       <w:pPr>
         <w:pStyle w:val="Ttulo1"/>
       </w:pPr>
-      <w:bookmarkStart w:id="2" w:name="_Toc150690581"/>
+      <w:bookmarkStart w:id="2" w:name="_Toc150713665"/>
       <w:r>
         <w:lastRenderedPageBreak/>
         <w:t>Planificación</w:t>
@@ -4667,7 +4634,7 @@
       <w:pPr>
         <w:pStyle w:val="Ttulo2"/>
       </w:pPr>
-      <w:bookmarkStart w:id="3" w:name="_Toc150690582"/>
+      <w:bookmarkStart w:id="3" w:name="_Toc150713666"/>
       <w:r>
         <w:t>Cambios en planificación</w:t>
       </w:r>
@@ -4864,17 +4831,26 @@
     </w:p>
     <w:p>
       <w:pPr>
-        <w:rPr>
-          <w:lang w:val="es-ES"/>
-        </w:rPr>
-      </w:pPr>
+        <w:spacing w:after="200" w:line="240" w:lineRule="auto"/>
+        <w:jc w:val="left"/>
+        <w:rPr>
+          <w:lang w:val="es-ES"/>
+        </w:rPr>
+      </w:pPr>
+      <w:r>
+        <w:rPr>
+          <w:lang w:val="es-ES"/>
+        </w:rPr>
+        <w:br w:type="page"/>
+      </w:r>
     </w:p>
     <w:p>
       <w:pPr>
         <w:pStyle w:val="Ttulo1"/>
       </w:pPr>
-      <w:bookmarkStart w:id="4" w:name="_Toc150690583"/>
-      <w:r>
+      <w:bookmarkStart w:id="4" w:name="_Toc150713667"/>
+      <w:r>
+        <w:lastRenderedPageBreak/>
         <w:t>Introducción</w:t>
       </w:r>
       <w:bookmarkEnd w:id="4"/>
@@ -5423,14 +5399,7 @@
         <w:rPr>
           <w:lang w:val="es-ES"/>
         </w:rPr>
-        <w:t xml:space="preserve"> permite capturar las relaciones </w:t>
-      </w:r>
-      <w:r>
-        <w:rPr>
-          <w:lang w:val="es-ES"/>
-        </w:rPr>
-        <w:lastRenderedPageBreak/>
-        <w:t xml:space="preserve">semánticas con una gran eficacia. </w:t>
+        <w:t xml:space="preserve"> permite capturar las relaciones semánticas con una gran eficacia. </w:t>
       </w:r>
       <w:r>
         <w:rPr>
@@ -5778,8 +5747,9 @@
       <w:pPr>
         <w:pStyle w:val="Ttulo1"/>
       </w:pPr>
-      <w:bookmarkStart w:id="5" w:name="_Toc150690584"/>
-      <w:r>
+      <w:bookmarkStart w:id="5" w:name="_Toc150713668"/>
+      <w:r>
+        <w:lastRenderedPageBreak/>
         <w:t>Estado de</w:t>
       </w:r>
       <w:r>
@@ -5791,7 +5761,7 @@
       <w:pPr>
         <w:pStyle w:val="Ttulo2"/>
       </w:pPr>
-      <w:bookmarkStart w:id="6" w:name="_Toc150690585"/>
+      <w:bookmarkStart w:id="6" w:name="_Toc150713669"/>
       <w:r>
         <w:t xml:space="preserve">Marco </w:t>
       </w:r>
@@ -5810,7 +5780,7 @@
       <w:pPr>
         <w:pStyle w:val="Ttulo3"/>
       </w:pPr>
-      <w:bookmarkStart w:id="7" w:name="_Toc150690586"/>
+      <w:bookmarkStart w:id="7" w:name="_Toc150713670"/>
       <w:r>
         <w:t>Plataformas MOOC</w:t>
       </w:r>
@@ -5967,9 +5937,8 @@
       <w:pPr>
         <w:pStyle w:val="Ttulo4"/>
       </w:pPr>
-      <w:bookmarkStart w:id="8" w:name="_Toc150690587"/>
-      <w:r>
-        <w:lastRenderedPageBreak/>
+      <w:bookmarkStart w:id="8" w:name="_Toc150713671"/>
+      <w:r>
         <w:t>Coursera</w:t>
       </w:r>
       <w:bookmarkEnd w:id="8"/>
@@ -6149,7 +6118,7 @@
       <w:pPr>
         <w:pStyle w:val="Ttulo4"/>
       </w:pPr>
-      <w:bookmarkStart w:id="9" w:name="_Toc150690588"/>
+      <w:bookmarkStart w:id="9" w:name="_Toc150713672"/>
       <w:proofErr w:type="spellStart"/>
       <w:r>
         <w:t>EdX</w:t>
@@ -6319,14 +6288,18 @@
         </w:sdtContent>
       </w:sdt>
       <w:r>
-        <w:t xml:space="preserve"> es una plataforma de aprendizaje en línea fundada por Harvard y el MIT. Lo que en un principio fue un experimento para poder ofrecer a las personas la posibilidad de tener una educación buena en cualquier parte del mundo, ha sido una de las plataformas más revolucionarias que conecta a más de 78 millones de personas. Colaboran con ella universidades importantes como la Universidad de Columbia, Universidad de Brown, entre otras muchas más instituciones.</w:t>
+        <w:t xml:space="preserve"> es una plataforma de aprendizaje en línea fundada por Harvard y el MIT. Lo que en un principio fue un experimento para poder ofrecer a las personas la posibilidad de tener una educación buena en cualquier parte del mundo, ha sido una de las plataformas más revolucionarias que conecta a más de 78 millones de personas. Colaboran con ella universidades importantes </w:t>
+      </w:r>
+      <w:r>
+        <w:lastRenderedPageBreak/>
+        <w:t>como la Universidad de Columbia, Universidad de Brown, entre otras muchas más instituciones.</w:t>
       </w:r>
     </w:p>
     <w:p>
       <w:pPr>
         <w:pStyle w:val="Ttulo3"/>
       </w:pPr>
-      <w:bookmarkStart w:id="10" w:name="_Toc150690589"/>
+      <w:bookmarkStart w:id="10" w:name="_Toc150713673"/>
       <w:r>
         <w:t>Redes Neuronales</w:t>
       </w:r>
@@ -6616,7 +6589,6 @@
         <w:rPr>
           <w:lang w:val="es-ES"/>
         </w:rPr>
-        <w:lastRenderedPageBreak/>
         <w:t>dicho</w:t>
       </w:r>
       <w:r>
@@ -6675,7 +6647,7 @@
       <w:pPr>
         <w:pStyle w:val="Ttulo3"/>
       </w:pPr>
-      <w:bookmarkStart w:id="11" w:name="_Toc150690590"/>
+      <w:bookmarkStart w:id="11" w:name="_Toc150713674"/>
       <w:r>
         <w:t xml:space="preserve">Arquitectura </w:t>
       </w:r>
@@ -6957,6 +6929,7 @@
         <w:rPr>
           <w:noProof/>
         </w:rPr>
+        <w:lastRenderedPageBreak/>
         <w:drawing>
           <wp:anchor distT="0" distB="0" distL="114300" distR="114300" simplePos="0" relativeHeight="251668480" behindDoc="0" locked="0" layoutInCell="1" allowOverlap="1" wp14:anchorId="5E5D82E8" wp14:editId="4473E0E3">
             <wp:simplePos x="0" y="0"/>
@@ -7175,51 +7148,60 @@
         <w:rPr>
           <w:lang w:val="es-ES"/>
         </w:rPr>
-        <w:t>Los modelos de lenguajes más destacados basados en esta arquitectura son BERT, GPT</w:t>
-      </w:r>
-      <w:r>
-        <w:rPr>
-          <w:lang w:val="es-ES"/>
-        </w:rPr>
-        <w:t xml:space="preserve"> y</w:t>
-      </w:r>
-      <w:r>
-        <w:rPr>
-          <w:lang w:val="es-ES"/>
-        </w:rPr>
-        <w:t xml:space="preserve"> T5.</w:t>
-      </w:r>
-    </w:p>
-    <w:p>
-      <w:pPr>
-        <w:spacing w:line="240" w:lineRule="auto"/>
-        <w:rPr>
-          <w:lang w:val="es-ES"/>
-        </w:rPr>
-      </w:pPr>
+        <w:t xml:space="preserve">Para hallar la similitud semántica, evaluaremos los modelos </w:t>
+      </w:r>
+      <w:proofErr w:type="spellStart"/>
+      <w:r>
+        <w:rPr>
+          <w:lang w:val="es-ES"/>
+        </w:rPr>
+        <w:t>pre-entrenados</w:t>
+      </w:r>
+      <w:proofErr w:type="spellEnd"/>
+      <w:r>
+        <w:rPr>
+          <w:lang w:val="es-ES"/>
+        </w:rPr>
+        <w:t xml:space="preserve"> basados en los tres modelos de lenguajes más destacados: BERT, GPT y T5. </w:t>
+      </w:r>
     </w:p>
     <w:p>
       <w:pPr>
         <w:pStyle w:val="Ttulo3"/>
       </w:pPr>
-      <w:bookmarkStart w:id="12" w:name="_Toc150690591"/>
+      <w:bookmarkStart w:id="12" w:name="_Toc150713675"/>
       <w:proofErr w:type="spellStart"/>
       <w:r>
-        <w:t>HuggingFace</w:t>
+        <w:t>Hugging</w:t>
+      </w:r>
+      <w:proofErr w:type="spellEnd"/>
+      <w:r>
+        <w:t xml:space="preserve"> </w:t>
+      </w:r>
+      <w:proofErr w:type="spellStart"/>
+      <w:r>
+        <w:t>Face</w:t>
       </w:r>
       <w:bookmarkEnd w:id="12"/>
       <w:proofErr w:type="spellEnd"/>
     </w:p>
-    <w:p/>
     <w:p>
       <w:r>
         <w:rPr>
           <w:noProof/>
         </w:rPr>
         <w:drawing>
-          <wp:inline distT="0" distB="0" distL="0" distR="0" wp14:anchorId="6D23FD11" wp14:editId="18B06F76">
-            <wp:extent cx="1828894" cy="431822"/>
+          <wp:anchor distT="0" distB="0" distL="114300" distR="114300" simplePos="0" relativeHeight="251669504" behindDoc="0" locked="0" layoutInCell="1" allowOverlap="1" wp14:anchorId="37505148" wp14:editId="156D412B">
+            <wp:simplePos x="0" y="0"/>
+            <wp:positionH relativeFrom="column">
+              <wp:posOffset>1517015</wp:posOffset>
+            </wp:positionH>
+            <wp:positionV relativeFrom="paragraph">
+              <wp:posOffset>414127</wp:posOffset>
+            </wp:positionV>
+            <wp:extent cx="1828800" cy="431800"/>
             <wp:effectExtent l="0" t="0" r="0" b="6350"/>
+            <wp:wrapTopAndBottom/>
             <wp:docPr id="951194548" name="Imagen 1" descr="Logotipo&#10;&#10;Descripción generada automáticamente"/>
             <wp:cNvGraphicFramePr>
               <a:graphicFrameLocks xmlns:a="http://schemas.openxmlformats.org/drawingml/2006/main" noChangeAspect="1"/>
@@ -7240,7 +7222,7 @@
                   <pic:spPr>
                     <a:xfrm>
                       <a:off x="0" y="0"/>
-                      <a:ext cx="1828894" cy="431822"/>
+                      <a:ext cx="1828800" cy="431800"/>
                     </a:xfrm>
                     <a:prstGeom prst="rect">
                       <a:avLst/>
@@ -7249,16 +7231,95 @@
                 </pic:pic>
               </a:graphicData>
             </a:graphic>
-          </wp:inline>
+          </wp:anchor>
         </w:drawing>
       </w:r>
+      <w:proofErr w:type="spellStart"/>
+      <w:r>
+        <w:t>Hugging</w:t>
+      </w:r>
+      <w:proofErr w:type="spellEnd"/>
+      <w:r>
+        <w:t xml:space="preserve"> </w:t>
+      </w:r>
+      <w:proofErr w:type="spellStart"/>
+      <w:r>
+        <w:t>Face</w:t>
+      </w:r>
+      <w:proofErr w:type="spellEnd"/>
+      <w:r>
+        <w:t xml:space="preserve"> es u</w:t>
+      </w:r>
+      <w:r>
+        <w:t xml:space="preserve">na plataforma de código abierto que facilita el desarrollo de herramientas y recursos para trabajar con modelos de PLN. </w:t>
+      </w:r>
+    </w:p>
+    <w:p>
+      <w:r>
+        <w:t xml:space="preserve">Destaca principalmente por permitir el acceso fácil a los modelos basados en </w:t>
+      </w:r>
+      <w:proofErr w:type="spellStart"/>
+      <w:r>
+        <w:t>Transformer</w:t>
+      </w:r>
+      <w:proofErr w:type="spellEnd"/>
+      <w:r>
+        <w:t xml:space="preserve"> a través de la biblioteca que recibe el nombre </w:t>
+      </w:r>
+      <w:r>
+        <w:t xml:space="preserve">de </w:t>
+      </w:r>
+      <w:r>
+        <w:t>“</w:t>
+      </w:r>
+      <w:proofErr w:type="spellStart"/>
+      <w:r>
+        <w:t>Sentence</w:t>
+      </w:r>
+      <w:r>
+        <w:t>Transformer</w:t>
+      </w:r>
+      <w:proofErr w:type="spellEnd"/>
+      <w:r>
+        <w:t xml:space="preserve">”. </w:t>
+      </w:r>
+      <w:r>
+        <w:t>Esto</w:t>
+      </w:r>
+      <w:r>
+        <w:t>,</w:t>
+      </w:r>
+      <w:r>
+        <w:t xml:space="preserve"> </w:t>
+      </w:r>
+      <w:r>
+        <w:t>se puede traducir como</w:t>
+      </w:r>
+      <w:r>
+        <w:t xml:space="preserve"> </w:t>
+      </w:r>
+      <w:r>
+        <w:t>un ahorro de los recursos computacionales</w:t>
+      </w:r>
+      <w:r>
+        <w:t xml:space="preserve">, </w:t>
+      </w:r>
+      <w:r>
+        <w:t>puesto que solo se debe descargar dicha biblioteca y no</w:t>
+      </w:r>
+      <w:r>
+        <w:t xml:space="preserve"> el modelo por completo</w:t>
+      </w:r>
+      <w:r>
+        <w:t>, además de un ahorro en tiempo, puesto que los modelos a los que se accede en dicha biblioteca ya están entrenados.</w:t>
+      </w:r>
     </w:p>
     <w:p/>
     <w:p>
       <w:pPr>
         <w:pStyle w:val="Ttulo3"/>
       </w:pPr>
-      <w:bookmarkStart w:id="13" w:name="_Toc150690592"/>
+      <w:bookmarkStart w:id="13" w:name="_Toc150713676"/>
       <w:r>
         <w:t>Sim</w:t>
       </w:r>
@@ -7313,7 +7374,14 @@
         <w:rPr>
           <w:lang w:val="es-ES"/>
         </w:rPr>
-        <w:t xml:space="preserve">, como recuperación de información, la clasificación de texto, la traducción automática, entre otras, </w:t>
+        <w:t xml:space="preserve">, como recuperación de información, la clasificación de texto, la traducción </w:t>
+      </w:r>
+      <w:r>
+        <w:rPr>
+          <w:lang w:val="es-ES"/>
+        </w:rPr>
+        <w:lastRenderedPageBreak/>
+        <w:t xml:space="preserve">automática, entre otras, </w:t>
       </w:r>
       <w:r>
         <w:rPr>
@@ -7973,9 +8041,8 @@
       <w:pPr>
         <w:pStyle w:val="Ttulo2"/>
       </w:pPr>
-      <w:bookmarkStart w:id="14" w:name="_Toc150690593"/>
-      <w:r>
-        <w:lastRenderedPageBreak/>
+      <w:bookmarkStart w:id="14" w:name="_Toc150713677"/>
+      <w:r>
         <w:t xml:space="preserve">Trabajos </w:t>
       </w:r>
       <w:r>
@@ -8230,6 +8297,7 @@
         <w:rPr>
           <w:lang w:val="es-ES"/>
         </w:rPr>
+        <w:lastRenderedPageBreak/>
         <w:t>Recuento de habilidades</w:t>
       </w:r>
       <w:r>
@@ -9230,14 +9298,7 @@
         <w:rPr>
           <w:lang w:val="es-ES"/>
         </w:rPr>
-        <w:t xml:space="preserve">. Por último, realizan </w:t>
-      </w:r>
-      <w:r>
-        <w:rPr>
-          <w:lang w:val="es-ES"/>
-        </w:rPr>
-        <w:lastRenderedPageBreak/>
-        <w:t xml:space="preserve">una interpretación </w:t>
+        <w:t xml:space="preserve">. Por último, realizan una interpretación </w:t>
       </w:r>
       <w:r>
         <w:rPr>
@@ -9474,7 +9535,14 @@
         <w:rPr>
           <w:lang w:val="es-ES"/>
         </w:rPr>
-        <w:t>” en la que</w:t>
+        <w:t xml:space="preserve">” en la </w:t>
+      </w:r>
+      <w:r>
+        <w:rPr>
+          <w:lang w:val="es-ES"/>
+        </w:rPr>
+        <w:lastRenderedPageBreak/>
+        <w:t>que</w:t>
       </w:r>
       <w:r>
         <w:rPr>
@@ -10399,7 +10467,6 @@
           <w:szCs w:val="23"/>
           <w:shd w:val="clear" w:color="auto" w:fill="FFFFFF"/>
         </w:rPr>
-        <w:lastRenderedPageBreak/>
         <w:t>Por último, también podemos encontrar trabajos similares</w:t>
       </w:r>
       <w:r>
@@ -11044,7 +11111,7 @@
     </w:p>
     <w:p>
       <w:pPr>
-        <w:spacing w:after="0" w:line="240" w:lineRule="auto"/>
+        <w:spacing w:after="200" w:line="240" w:lineRule="auto"/>
         <w:jc w:val="left"/>
         <w:rPr>
           <w:rFonts w:ascii="Georgia" w:hAnsi="Georgia"/>
@@ -11054,13 +11121,24 @@
           <w:shd w:val="clear" w:color="auto" w:fill="FFFFFF"/>
         </w:rPr>
       </w:pPr>
+      <w:r>
+        <w:rPr>
+          <w:rFonts w:ascii="Georgia" w:hAnsi="Georgia"/>
+          <w:color w:val="333333"/>
+          <w:sz w:val="23"/>
+          <w:szCs w:val="23"/>
+          <w:shd w:val="clear" w:color="auto" w:fill="FFFFFF"/>
+        </w:rPr>
+        <w:br w:type="page"/>
+      </w:r>
     </w:p>
     <w:p>
       <w:pPr>
         <w:pStyle w:val="Ttulo1"/>
       </w:pPr>
-      <w:bookmarkStart w:id="16" w:name="_Toc150690594"/>
-      <w:r>
+      <w:bookmarkStart w:id="16" w:name="_Toc150713678"/>
+      <w:r>
+        <w:lastRenderedPageBreak/>
         <w:t>Desarrollo</w:t>
       </w:r>
       <w:bookmarkEnd w:id="16"/>
@@ -11094,7 +11172,7 @@
       <w:pPr>
         <w:pStyle w:val="Ttulo2"/>
       </w:pPr>
-      <w:bookmarkStart w:id="17" w:name="_Toc150690595"/>
+      <w:bookmarkStart w:id="17" w:name="_Toc150713679"/>
       <w:proofErr w:type="spellStart"/>
       <w:r>
         <w:t>Datasets</w:t>
@@ -11112,7 +11190,7 @@
           <w:lang w:val="es-ES"/>
         </w:rPr>
       </w:pPr>
-      <w:bookmarkStart w:id="18" w:name="_Toc150690596"/>
+      <w:bookmarkStart w:id="18" w:name="_Toc150713680"/>
       <w:r>
         <w:rPr>
           <w:lang w:val="es-ES"/>
@@ -11125,7 +11203,7 @@
       <w:pPr>
         <w:pStyle w:val="Ttulo4"/>
       </w:pPr>
-      <w:bookmarkStart w:id="19" w:name="_Toc150690597"/>
+      <w:bookmarkStart w:id="19" w:name="_Toc150713681"/>
       <w:r>
         <w:t>¿Qué es ESCO?</w:t>
       </w:r>
@@ -11133,152 +11211,80 @@
     </w:p>
     <w:p>
       <w:pPr>
-        <w:rPr>
-          <w:lang w:val="es-ES"/>
-        </w:rPr>
-      </w:pPr>
-      <w:r>
-        <w:rPr>
-          <w:lang w:val="es-ES"/>
-        </w:rPr>
-        <w:t xml:space="preserve">Habilidades, Competencias, Cualificaciones y Ocupaciones europeas, en inglés </w:t>
-      </w:r>
-      <w:proofErr w:type="spellStart"/>
-      <w:r>
-        <w:rPr>
-          <w:lang w:val="es-ES"/>
-        </w:rPr>
-        <w:t>European</w:t>
-      </w:r>
-      <w:proofErr w:type="spellEnd"/>
-      <w:r>
-        <w:rPr>
-          <w:lang w:val="es-ES"/>
-        </w:rPr>
+        <w:pStyle w:val="Ttulo4"/>
+      </w:pPr>
+      <w:bookmarkStart w:id="20" w:name="_Toc150713682"/>
+      <w:r>
+        <w:t>Utilidades</w:t>
+      </w:r>
+      <w:bookmarkEnd w:id="20"/>
+    </w:p>
+    <w:p>
+      <w:pPr>
+        <w:pStyle w:val="Ttulo3"/>
+        <w:rPr>
+          <w:lang w:val="es-ES"/>
+        </w:rPr>
+      </w:pPr>
+      <w:bookmarkStart w:id="21" w:name="_Toc150713683"/>
+      <w:r>
+        <w:rPr>
+          <w:lang w:val="es-ES"/>
+        </w:rPr>
+        <w:t xml:space="preserve">Base de datos </w:t>
+      </w:r>
+      <w:r>
+        <w:rPr>
+          <w:lang w:val="es-ES"/>
+        </w:rPr>
+        <w:t>O*NET</w:t>
+      </w:r>
+      <w:bookmarkEnd w:id="21"/>
+    </w:p>
+    <w:p>
+      <w:pPr>
+        <w:pStyle w:val="Ttulo4"/>
+      </w:pPr>
+      <w:bookmarkStart w:id="22" w:name="_Toc150713684"/>
+      <w:r>
+        <w:t>¿Qué es</w:t>
+      </w:r>
+      <w:r>
         <w:t xml:space="preserve"> </w:t>
       </w:r>
-      <w:proofErr w:type="spellStart"/>
-      <w:r>
-        <w:rPr>
-          <w:lang w:val="es-ES"/>
-        </w:rPr>
-        <w:t>Skills</w:t>
-      </w:r>
-      <w:proofErr w:type="spellEnd"/>
-      <w:r>
-        <w:rPr>
-          <w:lang w:val="es-ES"/>
-        </w:rPr>
-        <w:t xml:space="preserve">, </w:t>
-      </w:r>
-      <w:proofErr w:type="spellStart"/>
-      <w:r>
-        <w:rPr>
-          <w:lang w:val="es-ES"/>
-        </w:rPr>
-        <w:t>Compentences</w:t>
-      </w:r>
-      <w:proofErr w:type="spellEnd"/>
-      <w:r>
-        <w:rPr>
-          <w:lang w:val="es-ES"/>
-        </w:rPr>
-        <w:t xml:space="preserve">, </w:t>
-      </w:r>
-      <w:proofErr w:type="spellStart"/>
-      <w:r>
-        <w:rPr>
-          <w:lang w:val="es-ES"/>
-        </w:rPr>
-        <w:t>Qualifications</w:t>
-      </w:r>
-      <w:proofErr w:type="spellEnd"/>
-      <w:r>
-        <w:rPr>
-          <w:lang w:val="es-ES"/>
-        </w:rPr>
-        <w:t xml:space="preserve"> and </w:t>
-      </w:r>
-      <w:proofErr w:type="spellStart"/>
-      <w:r>
-        <w:rPr>
-          <w:lang w:val="es-ES"/>
-        </w:rPr>
-        <w:t>Occupations</w:t>
-      </w:r>
-      <w:proofErr w:type="spellEnd"/>
-      <w:r>
-        <w:rPr>
-          <w:lang w:val="es-ES"/>
-        </w:rPr>
-        <w:t xml:space="preserve"> </w:t>
-      </w:r>
-      <w:sdt>
-        <w:sdtPr>
-          <w:rPr>
-            <w:lang w:val="es-ES"/>
-          </w:rPr>
-          <w:id w:val="-1093462888"/>
-          <w:citation/>
-        </w:sdtPr>
-        <w:sdtContent>
-          <w:r>
-            <w:rPr>
-              <w:lang w:val="es-ES"/>
-            </w:rPr>
-            <w:fldChar w:fldCharType="begin"/>
-          </w:r>
-          <w:r>
-            <w:rPr>
-              <w:lang w:val="es-ES"/>
-            </w:rPr>
-            <w:instrText xml:space="preserve"> CITATION ESC20 \l 3082 </w:instrText>
-          </w:r>
-          <w:r>
-            <w:rPr>
-              <w:lang w:val="es-ES"/>
-            </w:rPr>
-            <w:fldChar w:fldCharType="separate"/>
-          </w:r>
-          <w:r>
-            <w:rPr>
-              <w:noProof/>
-              <w:lang w:val="es-ES"/>
-            </w:rPr>
-            <w:t>[16]</w:t>
-          </w:r>
-          <w:r>
-            <w:rPr>
-              <w:lang w:val="es-ES"/>
-            </w:rPr>
-            <w:fldChar w:fldCharType="end"/>
-          </w:r>
-        </w:sdtContent>
-      </w:sdt>
-      <w:r>
-        <w:rPr>
-          <w:lang w:val="es-ES"/>
-        </w:rPr>
-        <w:t xml:space="preserve"> (ESCO), es la clasificación europea de habilidades, competencias y ocupaciones. Tiene el objetivo de ofrecer un ‘lenguaje común’ y apoyar a la movilidad laboral en toda Europa para obtener un mercado laboral más integrado y eficiente. Esta clasificación la podemos encontrar en los 24 idiomas oficiales de la Unión Europea más el islandés, el noruego, el ucraniano y el árabe. </w:t>
-      </w:r>
+      <w:r>
+        <w:t>O*NET</w:t>
+      </w:r>
+      <w:r>
+        <w:t>?</w:t>
+      </w:r>
+      <w:bookmarkEnd w:id="22"/>
     </w:p>
     <w:p>
       <w:pPr>
         <w:pStyle w:val="Ttulo4"/>
-      </w:pPr>
-      <w:bookmarkStart w:id="20" w:name="_Toc150690598"/>
+        <w:rPr>
+          <w:lang w:val="es-ES"/>
+        </w:rPr>
+      </w:pPr>
+      <w:bookmarkStart w:id="23" w:name="_Toc150713685"/>
       <w:r>
         <w:t>Utilidades</w:t>
       </w:r>
-      <w:bookmarkEnd w:id="20"/>
-    </w:p>
-    <w:p>
-      <w:r>
-        <w:t>La clasificación de ESCO funciona como un diccionario que describe, identifica y clasifica las ocupaciones y las habilidades relacionadas relevantes para el mercado laboral y la educación de la Unión Europea.</w:t>
-      </w:r>
-      <w:r>
-        <w:t xml:space="preserve"> Se puede acceder a los datos de dos maneras o bien, mediante la plataforma en línea o bien mediante las APIS que nos ofrecen.</w:t>
-      </w:r>
+      <w:bookmarkEnd w:id="23"/>
+    </w:p>
+    <w:p>
+      <w:pPr>
+        <w:pStyle w:val="Ttulo2"/>
+      </w:pPr>
+      <w:bookmarkStart w:id="24" w:name="_Toc150713686"/>
+      <w:r>
+        <w:t>Algoritmo de identificación de habilidades:</w:t>
+      </w:r>
+      <w:r>
+        <w:t xml:space="preserve"> All-MiniLM-L6-v2</w:t>
+      </w:r>
+      <w:bookmarkEnd w:id="24"/>
     </w:p>
     <w:p>
       <w:pPr>
@@ -11287,65 +11293,43 @@
           <w:lang w:val="es-ES"/>
         </w:rPr>
       </w:pPr>
-      <w:bookmarkStart w:id="21" w:name="_Toc150690599"/>
-      <w:r>
-        <w:rPr>
-          <w:lang w:val="es-ES"/>
-        </w:rPr>
-        <w:t xml:space="preserve">Base de datos </w:t>
-      </w:r>
-      <w:r>
-        <w:rPr>
-          <w:lang w:val="es-ES"/>
-        </w:rPr>
-        <w:t>O*NET</w:t>
-      </w:r>
-      <w:bookmarkEnd w:id="21"/>
-    </w:p>
-    <w:p>
-      <w:pPr>
-        <w:pStyle w:val="Ttulo4"/>
-      </w:pPr>
-      <w:bookmarkStart w:id="22" w:name="_Toc150690600"/>
-      <w:r>
-        <w:t>¿Qué es</w:t>
-      </w:r>
-      <w:r>
-        <w:t xml:space="preserve"> </w:t>
-      </w:r>
-      <w:r>
-        <w:t>O*NET</w:t>
-      </w:r>
-      <w:r>
-        <w:t>?</w:t>
-      </w:r>
-      <w:bookmarkEnd w:id="22"/>
-    </w:p>
-    <w:p>
-      <w:pPr>
-        <w:pStyle w:val="Ttulo4"/>
-        <w:rPr>
-          <w:lang w:val="es-ES"/>
-        </w:rPr>
-      </w:pPr>
-      <w:bookmarkStart w:id="23" w:name="_Toc150690601"/>
-      <w:r>
-        <w:t>Utilidades</w:t>
-      </w:r>
-      <w:bookmarkEnd w:id="23"/>
+      <w:bookmarkStart w:id="25" w:name="_Toc150713687"/>
+      <w:r>
+        <w:rPr>
+          <w:lang w:val="es-ES"/>
+        </w:rPr>
+        <w:t>Diseño del algoritmo</w:t>
+      </w:r>
+      <w:bookmarkEnd w:id="25"/>
+    </w:p>
+    <w:p>
+      <w:pPr>
+        <w:pStyle w:val="Ttulo3"/>
+        <w:rPr>
+          <w:lang w:val="es-ES"/>
+        </w:rPr>
+      </w:pPr>
+      <w:bookmarkStart w:id="26" w:name="_Toc150713688"/>
+      <w:r>
+        <w:rPr>
+          <w:lang w:val="es-ES"/>
+        </w:rPr>
+        <w:t>Evaluación</w:t>
+      </w:r>
+      <w:bookmarkEnd w:id="26"/>
     </w:p>
     <w:p>
       <w:pPr>
         <w:pStyle w:val="Ttulo2"/>
       </w:pPr>
-      <w:bookmarkStart w:id="24" w:name="_Toc150690602"/>
-      <w:r>
-        <w:t>Algoritmo de identificación de habilidades:</w:t>
-      </w:r>
-      <w:r>
-        <w:t xml:space="preserve"> All-MiniLM-L6-v2</w:t>
-      </w:r>
-      <w:bookmarkEnd w:id="24"/>
+      <w:bookmarkStart w:id="27" w:name="_Toc150713689"/>
+      <w:r>
+        <w:t>A</w:t>
+      </w:r>
+      <w:r>
+        <w:t>lgoritmo de extracción de entidades a partir de cursos: “X”</w:t>
+      </w:r>
+      <w:bookmarkEnd w:id="27"/>
     </w:p>
     <w:p>
       <w:pPr>
@@ -11354,14 +11338,14 @@
           <w:lang w:val="es-ES"/>
         </w:rPr>
       </w:pPr>
-      <w:bookmarkStart w:id="25" w:name="_Toc150690603"/>
+      <w:bookmarkStart w:id="28" w:name="_Toc150713690"/>
       <w:r>
         <w:rPr>
           <w:lang w:val="es-ES"/>
         </w:rPr>
         <w:t>Diseño del algoritmo</w:t>
       </w:r>
-      <w:bookmarkEnd w:id="25"/>
+      <w:bookmarkEnd w:id="28"/>
     </w:p>
     <w:p>
       <w:pPr>
@@ -11370,58 +11354,13 @@
           <w:lang w:val="es-ES"/>
         </w:rPr>
       </w:pPr>
-      <w:bookmarkStart w:id="26" w:name="_Toc150690604"/>
+      <w:bookmarkStart w:id="29" w:name="_Toc150713691"/>
       <w:r>
         <w:rPr>
           <w:lang w:val="es-ES"/>
         </w:rPr>
         <w:t>Evaluación</w:t>
       </w:r>
-      <w:bookmarkEnd w:id="26"/>
-    </w:p>
-    <w:p>
-      <w:pPr>
-        <w:pStyle w:val="Ttulo2"/>
-      </w:pPr>
-      <w:bookmarkStart w:id="27" w:name="_Toc150690605"/>
-      <w:r>
-        <w:t>A</w:t>
-      </w:r>
-      <w:r>
-        <w:t>lgoritmo de extracción de entidades a partir de cursos: “X”</w:t>
-      </w:r>
-      <w:bookmarkEnd w:id="27"/>
-    </w:p>
-    <w:p>
-      <w:pPr>
-        <w:pStyle w:val="Ttulo3"/>
-        <w:rPr>
-          <w:lang w:val="es-ES"/>
-        </w:rPr>
-      </w:pPr>
-      <w:bookmarkStart w:id="28" w:name="_Toc150690606"/>
-      <w:r>
-        <w:rPr>
-          <w:lang w:val="es-ES"/>
-        </w:rPr>
-        <w:t>Diseño del algoritmo</w:t>
-      </w:r>
-      <w:bookmarkEnd w:id="28"/>
-    </w:p>
-    <w:p>
-      <w:pPr>
-        <w:pStyle w:val="Ttulo3"/>
-        <w:rPr>
-          <w:lang w:val="es-ES"/>
-        </w:rPr>
-      </w:pPr>
-      <w:bookmarkStart w:id="29" w:name="_Toc150690607"/>
-      <w:r>
-        <w:rPr>
-          <w:lang w:val="es-ES"/>
-        </w:rPr>
-        <w:t>Evaluación</w:t>
-      </w:r>
       <w:bookmarkEnd w:id="29"/>
     </w:p>
     <w:p>
@@ -11448,7 +11387,7 @@
       <w:pPr>
         <w:pStyle w:val="Ttulo1"/>
       </w:pPr>
-      <w:bookmarkStart w:id="30" w:name="_Toc150690608"/>
+      <w:bookmarkStart w:id="30" w:name="_Toc150713692"/>
       <w:r>
         <w:lastRenderedPageBreak/>
         <w:t>Resultados y conclusiones</w:t>
@@ -11493,7 +11432,7 @@
       <w:pPr>
         <w:pStyle w:val="Ttulo1"/>
       </w:pPr>
-      <w:bookmarkStart w:id="31" w:name="_Toc150690609"/>
+      <w:bookmarkStart w:id="31" w:name="_Toc150713693"/>
       <w:r>
         <w:lastRenderedPageBreak/>
         <w:t>Análisis de Impacto</w:t>
@@ -11522,7 +11461,7 @@
         <w:br w:type="page"/>
       </w:r>
     </w:p>
-    <w:bookmarkStart w:id="32" w:name="_Toc150690610" w:displacedByCustomXml="next"/>
+    <w:bookmarkStart w:id="32" w:name="_Toc150713694" w:displacedByCustomXml="next"/>
     <w:sdt>
       <w:sdtPr>
         <w:rPr>
@@ -11594,7 +11533,7 @@
               </w:tblGrid>
               <w:tr>
                 <w:trPr>
-                  <w:divId w:val="2030910352"/>
+                  <w:divId w:val="2061123672"/>
                   <w:tblCellSpacing w:w="15" w:type="dxa"/>
                 </w:trPr>
                 <w:tc>
@@ -11641,7 +11580,7 @@
               </w:tr>
               <w:tr>
                 <w:trPr>
-                  <w:divId w:val="2030910352"/>
+                  <w:divId w:val="2061123672"/>
                   <w:tblCellSpacing w:w="15" w:type="dxa"/>
                 </w:trPr>
                 <w:tc>
@@ -11687,7 +11626,7 @@
               </w:tr>
               <w:tr>
                 <w:trPr>
-                  <w:divId w:val="2030910352"/>
+                  <w:divId w:val="2061123672"/>
                   <w:tblCellSpacing w:w="15" w:type="dxa"/>
                 </w:trPr>
                 <w:tc>
@@ -11733,7 +11672,7 @@
               </w:tr>
               <w:tr>
                 <w:trPr>
-                  <w:divId w:val="2030910352"/>
+                  <w:divId w:val="2061123672"/>
                   <w:tblCellSpacing w:w="15" w:type="dxa"/>
                 </w:trPr>
                 <w:tc>
@@ -11779,7 +11718,7 @@
               </w:tr>
               <w:tr>
                 <w:trPr>
-                  <w:divId w:val="2030910352"/>
+                  <w:divId w:val="2061123672"/>
                   <w:tblCellSpacing w:w="15" w:type="dxa"/>
                 </w:trPr>
                 <w:tc>
@@ -11839,7 +11778,7 @@
               </w:tr>
               <w:tr>
                 <w:trPr>
-                  <w:divId w:val="2030910352"/>
+                  <w:divId w:val="2061123672"/>
                   <w:tblCellSpacing w:w="15" w:type="dxa"/>
                 </w:trPr>
                 <w:tc>
@@ -11885,7 +11824,7 @@
               </w:tr>
               <w:tr>
                 <w:trPr>
-                  <w:divId w:val="2030910352"/>
+                  <w:divId w:val="2061123672"/>
                   <w:tblCellSpacing w:w="15" w:type="dxa"/>
                 </w:trPr>
                 <w:tc>
@@ -11931,7 +11870,7 @@
               </w:tr>
               <w:tr>
                 <w:trPr>
-                  <w:divId w:val="2030910352"/>
+                  <w:divId w:val="2061123672"/>
                   <w:tblCellSpacing w:w="15" w:type="dxa"/>
                 </w:trPr>
                 <w:tc>
@@ -11977,7 +11916,7 @@
               </w:tr>
               <w:tr>
                 <w:trPr>
-                  <w:divId w:val="2030910352"/>
+                  <w:divId w:val="2061123672"/>
                   <w:tblCellSpacing w:w="15" w:type="dxa"/>
                 </w:trPr>
                 <w:tc>
@@ -12023,7 +11962,7 @@
               </w:tr>
               <w:tr>
                 <w:trPr>
-                  <w:divId w:val="2030910352"/>
+                  <w:divId w:val="2061123672"/>
                   <w:tblCellSpacing w:w="15" w:type="dxa"/>
                 </w:trPr>
                 <w:tc>
@@ -12069,7 +12008,7 @@
               </w:tr>
               <w:tr>
                 <w:trPr>
-                  <w:divId w:val="2030910352"/>
+                  <w:divId w:val="2061123672"/>
                   <w:tblCellSpacing w:w="15" w:type="dxa"/>
                 </w:trPr>
                 <w:tc>
@@ -12115,7 +12054,7 @@
               </w:tr>
               <w:tr>
                 <w:trPr>
-                  <w:divId w:val="2030910352"/>
+                  <w:divId w:val="2061123672"/>
                   <w:tblCellSpacing w:w="15" w:type="dxa"/>
                 </w:trPr>
                 <w:tc>
@@ -12161,7 +12100,7 @@
               </w:tr>
               <w:tr>
                 <w:trPr>
-                  <w:divId w:val="2030910352"/>
+                  <w:divId w:val="2061123672"/>
                   <w:tblCellSpacing w:w="15" w:type="dxa"/>
                 </w:trPr>
                 <w:tc>
@@ -12207,7 +12146,7 @@
               </w:tr>
               <w:tr>
                 <w:trPr>
-                  <w:divId w:val="2030910352"/>
+                  <w:divId w:val="2061123672"/>
                   <w:tblCellSpacing w:w="15" w:type="dxa"/>
                 </w:trPr>
                 <w:tc>
@@ -12253,7 +12192,7 @@
               </w:tr>
               <w:tr>
                 <w:trPr>
-                  <w:divId w:val="2030910352"/>
+                  <w:divId w:val="2061123672"/>
                   <w:tblCellSpacing w:w="15" w:type="dxa"/>
                 </w:trPr>
                 <w:tc>
@@ -12299,7 +12238,7 @@
               </w:tr>
               <w:tr>
                 <w:trPr>
-                  <w:divId w:val="2030910352"/>
+                  <w:divId w:val="2061123672"/>
                   <w:tblCellSpacing w:w="15" w:type="dxa"/>
                 </w:trPr>
                 <w:tc>
@@ -12346,7 +12285,7 @@
             </w:tbl>
             <w:p>
               <w:pPr>
-                <w:divId w:val="2030910352"/>
+                <w:divId w:val="2061123672"/>
                 <w:rPr>
                   <w:rFonts w:eastAsia="Times New Roman"/>
                   <w:noProof/>
@@ -15791,6 +15730,193 @@
 </file>
 
 <file path=customXml/item1.xml><?xml version="1.0" encoding="utf-8"?>
+<ct:contentTypeSchema xmlns:ct="http://schemas.microsoft.com/office/2006/metadata/contentType" xmlns:ma="http://schemas.microsoft.com/office/2006/metadata/properties/metaAttributes" ct:_="" ma:_="" ma:contentTypeName="Documento" ma:contentTypeID="0x010100D3D282D77B941446A05464A4A3D0658D" ma:contentTypeVersion="8" ma:contentTypeDescription="Crear nuevo documento." ma:contentTypeScope="" ma:versionID="02f830a293cf70f5ad1729c20d445a5a">
+  <xsd:schema xmlns:xsd="http://www.w3.org/2001/XMLSchema" xmlns:xs="http://www.w3.org/2001/XMLSchema" xmlns:p="http://schemas.microsoft.com/office/2006/metadata/properties" xmlns:ns2="8bdd688a-c1fd-4a2a-9c94-fb984f3f3e06" targetNamespace="http://schemas.microsoft.com/office/2006/metadata/properties" ma:root="true" ma:fieldsID="7c02db3defa7a18fb3740c083a24d7cb" ns2:_="">
+    <xsd:import namespace="8bdd688a-c1fd-4a2a-9c94-fb984f3f3e06"/>
+    <xsd:element name="properties">
+      <xsd:complexType>
+        <xsd:sequence>
+          <xsd:element name="documentManagement">
+            <xsd:complexType>
+              <xsd:all>
+                <xsd:element ref="ns2:MediaServiceMetadata" minOccurs="0"/>
+                <xsd:element ref="ns2:MediaServiceFastMetadata" minOccurs="0"/>
+                <xsd:element ref="ns2:MediaServiceAutoKeyPoints" minOccurs="0"/>
+                <xsd:element ref="ns2:MediaServiceKeyPoints" minOccurs="0"/>
+                <xsd:element ref="ns2:MediaServiceAutoTags" minOccurs="0"/>
+                <xsd:element ref="ns2:MediaServiceOCR" minOccurs="0"/>
+                <xsd:element ref="ns2:MediaServiceGenerationTime" minOccurs="0"/>
+                <xsd:element ref="ns2:MediaServiceEventHashCode" minOccurs="0"/>
+              </xsd:all>
+            </xsd:complexType>
+          </xsd:element>
+        </xsd:sequence>
+      </xsd:complexType>
+    </xsd:element>
+  </xsd:schema>
+  <xsd:schema xmlns:xsd="http://www.w3.org/2001/XMLSchema" xmlns:xs="http://www.w3.org/2001/XMLSchema" xmlns:dms="http://schemas.microsoft.com/office/2006/documentManagement/types" xmlns:pc="http://schemas.microsoft.com/office/infopath/2007/PartnerControls" targetNamespace="8bdd688a-c1fd-4a2a-9c94-fb984f3f3e06" elementFormDefault="qualified">
+    <xsd:import namespace="http://schemas.microsoft.com/office/2006/documentManagement/types"/>
+    <xsd:import namespace="http://schemas.microsoft.com/office/infopath/2007/PartnerControls"/>
+    <xsd:element name="MediaServiceMetadata" ma:index="8" nillable="true" ma:displayName="MediaServiceMetadata" ma:hidden="true" ma:internalName="MediaServiceMetadata" ma:readOnly="true">
+      <xsd:simpleType>
+        <xsd:restriction base="dms:Note"/>
+      </xsd:simpleType>
+    </xsd:element>
+    <xsd:element name="MediaServiceFastMetadata" ma:index="9" nillable="true" ma:displayName="MediaServiceFastMetadata" ma:hidden="true" ma:internalName="MediaServiceFastMetadata" ma:readOnly="true">
+      <xsd:simpleType>
+        <xsd:restriction base="dms:Note"/>
+      </xsd:simpleType>
+    </xsd:element>
+    <xsd:element name="MediaServiceAutoKeyPoints" ma:index="10" nillable="true" ma:displayName="MediaServiceAutoKeyPoints" ma:hidden="true" ma:internalName="MediaServiceAutoKeyPoints" ma:readOnly="true">
+      <xsd:simpleType>
+        <xsd:restriction base="dms:Note"/>
+      </xsd:simpleType>
+    </xsd:element>
+    <xsd:element name="MediaServiceKeyPoints" ma:index="11" nillable="true" ma:displayName="KeyPoints" ma:internalName="MediaServiceKeyPoints" ma:readOnly="true">
+      <xsd:simpleType>
+        <xsd:restriction base="dms:Note">
+          <xsd:maxLength value="255"/>
+        </xsd:restriction>
+      </xsd:simpleType>
+    </xsd:element>
+    <xsd:element name="MediaServiceAutoTags" ma:index="12" nillable="true" ma:displayName="Tags" ma:internalName="MediaServiceAutoTags" ma:readOnly="true">
+      <xsd:simpleType>
+        <xsd:restriction base="dms:Text"/>
+      </xsd:simpleType>
+    </xsd:element>
+    <xsd:element name="MediaServiceOCR" ma:index="13" nillable="true" ma:displayName="Extracted Text" ma:internalName="MediaServiceOCR" ma:readOnly="true">
+      <xsd:simpleType>
+        <xsd:restriction base="dms:Note">
+          <xsd:maxLength value="255"/>
+        </xsd:restriction>
+      </xsd:simpleType>
+    </xsd:element>
+    <xsd:element name="MediaServiceGenerationTime" ma:index="14" nillable="true" ma:displayName="MediaServiceGenerationTime" ma:hidden="true" ma:internalName="MediaServiceGenerationTime" ma:readOnly="true">
+      <xsd:simpleType>
+        <xsd:restriction base="dms:Text"/>
+      </xsd:simpleType>
+    </xsd:element>
+    <xsd:element name="MediaServiceEventHashCode" ma:index="15" nillable="true" ma:displayName="MediaServiceEventHashCode" ma:hidden="true" ma:internalName="MediaServiceEventHashCode" ma:readOnly="true">
+      <xsd:simpleType>
+        <xsd:restriction base="dms:Text"/>
+      </xsd:simpleType>
+    </xsd:element>
+  </xsd:schema>
+  <xsd:schema xmlns="http://schemas.openxmlformats.org/package/2006/metadata/core-properties" xmlns:xsd="http://www.w3.org/2001/XMLSchema" xmlns:xsi="http://www.w3.org/2001/XMLSchema-instance" xmlns:dc="http://purl.org/dc/elements/1.1/" xmlns:dcterms="http://purl.org/dc/terms/" xmlns:odoc="http://schemas.microsoft.com/internal/obd" targetNamespace="http://schemas.openxmlformats.org/package/2006/metadata/core-properties" elementFormDefault="qualified" attributeFormDefault="unqualified" blockDefault="#all">
+    <xsd:import namespace="http://purl.org/dc/elements/1.1/" schemaLocation="http://dublincore.org/schemas/xmls/qdc/2003/04/02/dc.xsd"/>
+    <xsd:import namespace="http://purl.org/dc/terms/" schemaLocation="http://dublincore.org/schemas/xmls/qdc/2003/04/02/dcterms.xsd"/>
+    <xsd:element name="coreProperties" type="CT_coreProperties"/>
+    <xsd:complexType name="CT_coreProperties">
+      <xsd:all>
+        <xsd:element ref="dc:creator" minOccurs="0" maxOccurs="1"/>
+        <xsd:element ref="dcterms:created" minOccurs="0" maxOccurs="1"/>
+        <xsd:element ref="dc:identifier" minOccurs="0" maxOccurs="1"/>
+        <xsd:element name="contentType" minOccurs="0" maxOccurs="1" type="xsd:string" ma:index="0" ma:displayName="Tipo de contenido"/>
+        <xsd:element ref="dc:title" minOccurs="0" maxOccurs="1" ma:index="4" ma:displayName="Título"/>
+        <xsd:element ref="dc:subject" minOccurs="0" maxOccurs="1"/>
+        <xsd:element ref="dc:description" minOccurs="0" maxOccurs="1"/>
+        <xsd:element name="keywords" minOccurs="0" maxOccurs="1" type="xsd:string"/>
+        <xsd:element ref="dc:language" minOccurs="0" maxOccurs="1"/>
+        <xsd:element name="category" minOccurs="0" maxOccurs="1" type="xsd:string"/>
+        <xsd:element name="version" minOccurs="0" maxOccurs="1" type="xsd:string"/>
+        <xsd:element name="revision" minOccurs="0" maxOccurs="1" type="xsd:string">
+          <xsd:annotation>
+            <xsd:documentation>
+                        This value indicates the number of saves or revisions. The application is responsible for updating this value after each revision.
+                    </xsd:documentation>
+          </xsd:annotation>
+        </xsd:element>
+        <xsd:element name="lastModifiedBy" minOccurs="0" maxOccurs="1" type="xsd:string"/>
+        <xsd:element ref="dcterms:modified" minOccurs="0" maxOccurs="1"/>
+        <xsd:element name="contentStatus" minOccurs="0" maxOccurs="1" type="xsd:string"/>
+      </xsd:all>
+    </xsd:complexType>
+  </xsd:schema>
+  <xs:schema xmlns:pc="http://schemas.microsoft.com/office/infopath/2007/PartnerControls" xmlns:xs="http://www.w3.org/2001/XMLSchema" targetNamespace="http://schemas.microsoft.com/office/infopath/2007/PartnerControls" elementFormDefault="qualified" attributeFormDefault="unqualified">
+    <xs:element name="Person">
+      <xs:complexType>
+        <xs:sequence>
+          <xs:element ref="pc:DisplayName" minOccurs="0"/>
+          <xs:element ref="pc:AccountId" minOccurs="0"/>
+          <xs:element ref="pc:AccountType" minOccurs="0"/>
+        </xs:sequence>
+      </xs:complexType>
+    </xs:element>
+    <xs:element name="DisplayName" type="xs:string"/>
+    <xs:element name="AccountId" type="xs:string"/>
+    <xs:element name="AccountType" type="xs:string"/>
+    <xs:element name="BDCAssociatedEntity">
+      <xs:complexType>
+        <xs:sequence>
+          <xs:element ref="pc:BDCEntity" minOccurs="0" maxOccurs="unbounded"/>
+        </xs:sequence>
+        <xs:attribute ref="pc:EntityNamespace"/>
+        <xs:attribute ref="pc:EntityName"/>
+        <xs:attribute ref="pc:SystemInstanceName"/>
+        <xs:attribute ref="pc:AssociationName"/>
+      </xs:complexType>
+    </xs:element>
+    <xs:attribute name="EntityNamespace" type="xs:string"/>
+    <xs:attribute name="EntityName" type="xs:string"/>
+    <xs:attribute name="SystemInstanceName" type="xs:string"/>
+    <xs:attribute name="AssociationName" type="xs:string"/>
+    <xs:element name="BDCEntity">
+      <xs:complexType>
+        <xs:sequence>
+          <xs:element ref="pc:EntityDisplayName" minOccurs="0"/>
+          <xs:element ref="pc:EntityInstanceReference" minOccurs="0"/>
+          <xs:element ref="pc:EntityId1" minOccurs="0"/>
+          <xs:element ref="pc:EntityId2" minOccurs="0"/>
+          <xs:element ref="pc:EntityId3" minOccurs="0"/>
+          <xs:element ref="pc:EntityId4" minOccurs="0"/>
+          <xs:element ref="pc:EntityId5" minOccurs="0"/>
+        </xs:sequence>
+      </xs:complexType>
+    </xs:element>
+    <xs:element name="EntityDisplayName" type="xs:string"/>
+    <xs:element name="EntityInstanceReference" type="xs:string"/>
+    <xs:element name="EntityId1" type="xs:string"/>
+    <xs:element name="EntityId2" type="xs:string"/>
+    <xs:element name="EntityId3" type="xs:string"/>
+    <xs:element name="EntityId4" type="xs:string"/>
+    <xs:element name="EntityId5" type="xs:string"/>
+    <xs:element name="Terms">
+      <xs:complexType>
+        <xs:sequence>
+          <xs:element ref="pc:TermInfo" minOccurs="0" maxOccurs="unbounded"/>
+        </xs:sequence>
+      </xs:complexType>
+    </xs:element>
+    <xs:element name="TermInfo">
+      <xs:complexType>
+        <xs:sequence>
+          <xs:element ref="pc:TermName" minOccurs="0"/>
+          <xs:element ref="pc:TermId" minOccurs="0"/>
+        </xs:sequence>
+      </xs:complexType>
+    </xs:element>
+    <xs:element name="TermName" type="xs:string"/>
+    <xs:element name="TermId" type="xs:string"/>
+  </xs:schema>
+</ct:contentTypeSchema>
+</file>
+
+<file path=customXml/item2.xml><?xml version="1.0" encoding="utf-8"?>
+<?mso-contentType ?>
+<FormTemplates xmlns="http://schemas.microsoft.com/sharepoint/v3/contenttype/forms">
+  <Display>DocumentLibraryForm</Display>
+  <Edit>DocumentLibraryForm</Edit>
+  <New>DocumentLibraryForm</New>
+</FormTemplates>
+</file>
+
+<file path=customXml/item3.xml><?xml version="1.0" encoding="utf-8"?>
+<p:properties xmlns:p="http://schemas.microsoft.com/office/2006/metadata/properties" xmlns:xsi="http://www.w3.org/2001/XMLSchema-instance" xmlns:pc="http://schemas.microsoft.com/office/infopath/2007/PartnerControls">
+  <documentManagement/>
+</p:properties>
+</file>
+
+<file path=customXml/item4.xml><?xml version="1.0" encoding="utf-8"?>
 <b:Sources xmlns:b="http://schemas.openxmlformats.org/officeDocument/2006/bibliography" xmlns="http://schemas.openxmlformats.org/officeDocument/2006/bibliography" SelectedStyle="\IEEE2006OfficeOnline.xsl" StyleName="IEEE" Version="2006">
   <b:Source>
     <b:Tag>Dai23</b:Tag>
@@ -16109,219 +16235,7 @@
 </b:Sources>
 </file>
 
-<file path=customXml/item2.xml><?xml version="1.0" encoding="utf-8"?>
-<p:properties xmlns:p="http://schemas.microsoft.com/office/2006/metadata/properties" xmlns:xsi="http://www.w3.org/2001/XMLSchema-instance" xmlns:pc="http://schemas.microsoft.com/office/infopath/2007/PartnerControls">
-  <documentManagement/>
-</p:properties>
-</file>
-
-<file path=customXml/item3.xml><?xml version="1.0" encoding="utf-8"?>
-<?mso-contentType ?>
-<FormTemplates xmlns="http://schemas.microsoft.com/sharepoint/v3/contenttype/forms">
-  <Display>DocumentLibraryForm</Display>
-  <Edit>DocumentLibraryForm</Edit>
-  <New>DocumentLibraryForm</New>
-</FormTemplates>
-</file>
-
-<file path=customXml/item4.xml><?xml version="1.0" encoding="utf-8"?>
-<ct:contentTypeSchema xmlns:ct="http://schemas.microsoft.com/office/2006/metadata/contentType" xmlns:ma="http://schemas.microsoft.com/office/2006/metadata/properties/metaAttributes" ct:_="" ma:_="" ma:contentTypeName="Documento" ma:contentTypeID="0x010100D3D282D77B941446A05464A4A3D0658D" ma:contentTypeVersion="8" ma:contentTypeDescription="Crear nuevo documento." ma:contentTypeScope="" ma:versionID="02f830a293cf70f5ad1729c20d445a5a">
-  <xsd:schema xmlns:xsd="http://www.w3.org/2001/XMLSchema" xmlns:xs="http://www.w3.org/2001/XMLSchema" xmlns:p="http://schemas.microsoft.com/office/2006/metadata/properties" xmlns:ns2="8bdd688a-c1fd-4a2a-9c94-fb984f3f3e06" targetNamespace="http://schemas.microsoft.com/office/2006/metadata/properties" ma:root="true" ma:fieldsID="7c02db3defa7a18fb3740c083a24d7cb" ns2:_="">
-    <xsd:import namespace="8bdd688a-c1fd-4a2a-9c94-fb984f3f3e06"/>
-    <xsd:element name="properties">
-      <xsd:complexType>
-        <xsd:sequence>
-          <xsd:element name="documentManagement">
-            <xsd:complexType>
-              <xsd:all>
-                <xsd:element ref="ns2:MediaServiceMetadata" minOccurs="0"/>
-                <xsd:element ref="ns2:MediaServiceFastMetadata" minOccurs="0"/>
-                <xsd:element ref="ns2:MediaServiceAutoKeyPoints" minOccurs="0"/>
-                <xsd:element ref="ns2:MediaServiceKeyPoints" minOccurs="0"/>
-                <xsd:element ref="ns2:MediaServiceAutoTags" minOccurs="0"/>
-                <xsd:element ref="ns2:MediaServiceOCR" minOccurs="0"/>
-                <xsd:element ref="ns2:MediaServiceGenerationTime" minOccurs="0"/>
-                <xsd:element ref="ns2:MediaServiceEventHashCode" minOccurs="0"/>
-              </xsd:all>
-            </xsd:complexType>
-          </xsd:element>
-        </xsd:sequence>
-      </xsd:complexType>
-    </xsd:element>
-  </xsd:schema>
-  <xsd:schema xmlns:xsd="http://www.w3.org/2001/XMLSchema" xmlns:xs="http://www.w3.org/2001/XMLSchema" xmlns:dms="http://schemas.microsoft.com/office/2006/documentManagement/types" xmlns:pc="http://schemas.microsoft.com/office/infopath/2007/PartnerControls" targetNamespace="8bdd688a-c1fd-4a2a-9c94-fb984f3f3e06" elementFormDefault="qualified">
-    <xsd:import namespace="http://schemas.microsoft.com/office/2006/documentManagement/types"/>
-    <xsd:import namespace="http://schemas.microsoft.com/office/infopath/2007/PartnerControls"/>
-    <xsd:element name="MediaServiceMetadata" ma:index="8" nillable="true" ma:displayName="MediaServiceMetadata" ma:hidden="true" ma:internalName="MediaServiceMetadata" ma:readOnly="true">
-      <xsd:simpleType>
-        <xsd:restriction base="dms:Note"/>
-      </xsd:simpleType>
-    </xsd:element>
-    <xsd:element name="MediaServiceFastMetadata" ma:index="9" nillable="true" ma:displayName="MediaServiceFastMetadata" ma:hidden="true" ma:internalName="MediaServiceFastMetadata" ma:readOnly="true">
-      <xsd:simpleType>
-        <xsd:restriction base="dms:Note"/>
-      </xsd:simpleType>
-    </xsd:element>
-    <xsd:element name="MediaServiceAutoKeyPoints" ma:index="10" nillable="true" ma:displayName="MediaServiceAutoKeyPoints" ma:hidden="true" ma:internalName="MediaServiceAutoKeyPoints" ma:readOnly="true">
-      <xsd:simpleType>
-        <xsd:restriction base="dms:Note"/>
-      </xsd:simpleType>
-    </xsd:element>
-    <xsd:element name="MediaServiceKeyPoints" ma:index="11" nillable="true" ma:displayName="KeyPoints" ma:internalName="MediaServiceKeyPoints" ma:readOnly="true">
-      <xsd:simpleType>
-        <xsd:restriction base="dms:Note">
-          <xsd:maxLength value="255"/>
-        </xsd:restriction>
-      </xsd:simpleType>
-    </xsd:element>
-    <xsd:element name="MediaServiceAutoTags" ma:index="12" nillable="true" ma:displayName="Tags" ma:internalName="MediaServiceAutoTags" ma:readOnly="true">
-      <xsd:simpleType>
-        <xsd:restriction base="dms:Text"/>
-      </xsd:simpleType>
-    </xsd:element>
-    <xsd:element name="MediaServiceOCR" ma:index="13" nillable="true" ma:displayName="Extracted Text" ma:internalName="MediaServiceOCR" ma:readOnly="true">
-      <xsd:simpleType>
-        <xsd:restriction base="dms:Note">
-          <xsd:maxLength value="255"/>
-        </xsd:restriction>
-      </xsd:simpleType>
-    </xsd:element>
-    <xsd:element name="MediaServiceGenerationTime" ma:index="14" nillable="true" ma:displayName="MediaServiceGenerationTime" ma:hidden="true" ma:internalName="MediaServiceGenerationTime" ma:readOnly="true">
-      <xsd:simpleType>
-        <xsd:restriction base="dms:Text"/>
-      </xsd:simpleType>
-    </xsd:element>
-    <xsd:element name="MediaServiceEventHashCode" ma:index="15" nillable="true" ma:displayName="MediaServiceEventHashCode" ma:hidden="true" ma:internalName="MediaServiceEventHashCode" ma:readOnly="true">
-      <xsd:simpleType>
-        <xsd:restriction base="dms:Text"/>
-      </xsd:simpleType>
-    </xsd:element>
-  </xsd:schema>
-  <xsd:schema xmlns="http://schemas.openxmlformats.org/package/2006/metadata/core-properties" xmlns:xsd="http://www.w3.org/2001/XMLSchema" xmlns:xsi="http://www.w3.org/2001/XMLSchema-instance" xmlns:dc="http://purl.org/dc/elements/1.1/" xmlns:dcterms="http://purl.org/dc/terms/" xmlns:odoc="http://schemas.microsoft.com/internal/obd" targetNamespace="http://schemas.openxmlformats.org/package/2006/metadata/core-properties" elementFormDefault="qualified" attributeFormDefault="unqualified" blockDefault="#all">
-    <xsd:import namespace="http://purl.org/dc/elements/1.1/" schemaLocation="http://dublincore.org/schemas/xmls/qdc/2003/04/02/dc.xsd"/>
-    <xsd:import namespace="http://purl.org/dc/terms/" schemaLocation="http://dublincore.org/schemas/xmls/qdc/2003/04/02/dcterms.xsd"/>
-    <xsd:element name="coreProperties" type="CT_coreProperties"/>
-    <xsd:complexType name="CT_coreProperties">
-      <xsd:all>
-        <xsd:element ref="dc:creator" minOccurs="0" maxOccurs="1"/>
-        <xsd:element ref="dcterms:created" minOccurs="0" maxOccurs="1"/>
-        <xsd:element ref="dc:identifier" minOccurs="0" maxOccurs="1"/>
-        <xsd:element name="contentType" minOccurs="0" maxOccurs="1" type="xsd:string" ma:index="0" ma:displayName="Tipo de contenido"/>
-        <xsd:element ref="dc:title" minOccurs="0" maxOccurs="1" ma:index="4" ma:displayName="Título"/>
-        <xsd:element ref="dc:subject" minOccurs="0" maxOccurs="1"/>
-        <xsd:element ref="dc:description" minOccurs="0" maxOccurs="1"/>
-        <xsd:element name="keywords" minOccurs="0" maxOccurs="1" type="xsd:string"/>
-        <xsd:element ref="dc:language" minOccurs="0" maxOccurs="1"/>
-        <xsd:element name="category" minOccurs="0" maxOccurs="1" type="xsd:string"/>
-        <xsd:element name="version" minOccurs="0" maxOccurs="1" type="xsd:string"/>
-        <xsd:element name="revision" minOccurs="0" maxOccurs="1" type="xsd:string">
-          <xsd:annotation>
-            <xsd:documentation>
-                        This value indicates the number of saves or revisions. The application is responsible for updating this value after each revision.
-                    </xsd:documentation>
-          </xsd:annotation>
-        </xsd:element>
-        <xsd:element name="lastModifiedBy" minOccurs="0" maxOccurs="1" type="xsd:string"/>
-        <xsd:element ref="dcterms:modified" minOccurs="0" maxOccurs="1"/>
-        <xsd:element name="contentStatus" minOccurs="0" maxOccurs="1" type="xsd:string"/>
-      </xsd:all>
-    </xsd:complexType>
-  </xsd:schema>
-  <xs:schema xmlns:pc="http://schemas.microsoft.com/office/infopath/2007/PartnerControls" xmlns:xs="http://www.w3.org/2001/XMLSchema" targetNamespace="http://schemas.microsoft.com/office/infopath/2007/PartnerControls" elementFormDefault="qualified" attributeFormDefault="unqualified">
-    <xs:element name="Person">
-      <xs:complexType>
-        <xs:sequence>
-          <xs:element ref="pc:DisplayName" minOccurs="0"/>
-          <xs:element ref="pc:AccountId" minOccurs="0"/>
-          <xs:element ref="pc:AccountType" minOccurs="0"/>
-        </xs:sequence>
-      </xs:complexType>
-    </xs:element>
-    <xs:element name="DisplayName" type="xs:string"/>
-    <xs:element name="AccountId" type="xs:string"/>
-    <xs:element name="AccountType" type="xs:string"/>
-    <xs:element name="BDCAssociatedEntity">
-      <xs:complexType>
-        <xs:sequence>
-          <xs:element ref="pc:BDCEntity" minOccurs="0" maxOccurs="unbounded"/>
-        </xs:sequence>
-        <xs:attribute ref="pc:EntityNamespace"/>
-        <xs:attribute ref="pc:EntityName"/>
-        <xs:attribute ref="pc:SystemInstanceName"/>
-        <xs:attribute ref="pc:AssociationName"/>
-      </xs:complexType>
-    </xs:element>
-    <xs:attribute name="EntityNamespace" type="xs:string"/>
-    <xs:attribute name="EntityName" type="xs:string"/>
-    <xs:attribute name="SystemInstanceName" type="xs:string"/>
-    <xs:attribute name="AssociationName" type="xs:string"/>
-    <xs:element name="BDCEntity">
-      <xs:complexType>
-        <xs:sequence>
-          <xs:element ref="pc:EntityDisplayName" minOccurs="0"/>
-          <xs:element ref="pc:EntityInstanceReference" minOccurs="0"/>
-          <xs:element ref="pc:EntityId1" minOccurs="0"/>
-          <xs:element ref="pc:EntityId2" minOccurs="0"/>
-          <xs:element ref="pc:EntityId3" minOccurs="0"/>
-          <xs:element ref="pc:EntityId4" minOccurs="0"/>
-          <xs:element ref="pc:EntityId5" minOccurs="0"/>
-        </xs:sequence>
-      </xs:complexType>
-    </xs:element>
-    <xs:element name="EntityDisplayName" type="xs:string"/>
-    <xs:element name="EntityInstanceReference" type="xs:string"/>
-    <xs:element name="EntityId1" type="xs:string"/>
-    <xs:element name="EntityId2" type="xs:string"/>
-    <xs:element name="EntityId3" type="xs:string"/>
-    <xs:element name="EntityId4" type="xs:string"/>
-    <xs:element name="EntityId5" type="xs:string"/>
-    <xs:element name="Terms">
-      <xs:complexType>
-        <xs:sequence>
-          <xs:element ref="pc:TermInfo" minOccurs="0" maxOccurs="unbounded"/>
-        </xs:sequence>
-      </xs:complexType>
-    </xs:element>
-    <xs:element name="TermInfo">
-      <xs:complexType>
-        <xs:sequence>
-          <xs:element ref="pc:TermName" minOccurs="0"/>
-          <xs:element ref="pc:TermId" minOccurs="0"/>
-        </xs:sequence>
-      </xs:complexType>
-    </xs:element>
-    <xs:element name="TermName" type="xs:string"/>
-    <xs:element name="TermId" type="xs:string"/>
-  </xs:schema>
-</ct:contentTypeSchema>
-</file>
-
 <file path=customXml/itemProps1.xml><?xml version="1.0" encoding="utf-8"?>
-<ds:datastoreItem xmlns:ds="http://schemas.openxmlformats.org/officeDocument/2006/customXml" ds:itemID="{B4193771-191E-4A91-BB9B-EA27AE1EC2B2}">
-  <ds:schemaRefs>
-    <ds:schemaRef ds:uri="http://schemas.openxmlformats.org/officeDocument/2006/bibliography"/>
-  </ds:schemaRefs>
-</ds:datastoreItem>
-</file>
-
-<file path=customXml/itemProps2.xml><?xml version="1.0" encoding="utf-8"?>
-<ds:datastoreItem xmlns:ds="http://schemas.openxmlformats.org/officeDocument/2006/customXml" ds:itemID="{12349A62-BFE0-41B1-9ACA-C6358721840A}">
-  <ds:schemaRefs>
-    <ds:schemaRef ds:uri="http://schemas.microsoft.com/office/2006/metadata/properties"/>
-    <ds:schemaRef ds:uri="http://schemas.microsoft.com/office/infopath/2007/PartnerControls"/>
-  </ds:schemaRefs>
-</ds:datastoreItem>
-</file>
-
-<file path=customXml/itemProps3.xml><?xml version="1.0" encoding="utf-8"?>
-<ds:datastoreItem xmlns:ds="http://schemas.openxmlformats.org/officeDocument/2006/customXml" ds:itemID="{F337CB5C-DE85-4541-A594-D942AC185E5E}">
-  <ds:schemaRefs>
-    <ds:schemaRef ds:uri="http://schemas.microsoft.com/sharepoint/v3/contenttype/forms"/>
-  </ds:schemaRefs>
-</ds:datastoreItem>
-</file>
-
-<file path=customXml/itemProps4.xml><?xml version="1.0" encoding="utf-8"?>
 <ds:datastoreItem xmlns:ds="http://schemas.openxmlformats.org/officeDocument/2006/customXml" ds:itemID="{8738DCFF-E910-4F19-BCC1-1773DAB206F8}">
   <ds:schemaRefs>
     <ds:schemaRef ds:uri="http://schemas.microsoft.com/office/2006/metadata/contentType"/>
@@ -16337,4 +16251,29 @@
     <ds:schemaRef ds:uri="http://schemas.microsoft.com/internal/obd"/>
   </ds:schemaRefs>
 </ds:datastoreItem>
+</file>
+
+<file path=customXml/itemProps2.xml><?xml version="1.0" encoding="utf-8"?>
+<ds:datastoreItem xmlns:ds="http://schemas.openxmlformats.org/officeDocument/2006/customXml" ds:itemID="{F337CB5C-DE85-4541-A594-D942AC185E5E}">
+  <ds:schemaRefs>
+    <ds:schemaRef ds:uri="http://schemas.microsoft.com/sharepoint/v3/contenttype/forms"/>
+  </ds:schemaRefs>
+</ds:datastoreItem>
+</file>
+
+<file path=customXml/itemProps3.xml><?xml version="1.0" encoding="utf-8"?>
+<ds:datastoreItem xmlns:ds="http://schemas.openxmlformats.org/officeDocument/2006/customXml" ds:itemID="{12349A62-BFE0-41B1-9ACA-C6358721840A}">
+  <ds:schemaRefs>
+    <ds:schemaRef ds:uri="http://schemas.microsoft.com/office/2006/metadata/properties"/>
+    <ds:schemaRef ds:uri="http://schemas.microsoft.com/office/infopath/2007/PartnerControls"/>
+  </ds:schemaRefs>
+</ds:datastoreItem>
+</file>
+
+<file path=customXml/itemProps4.xml><?xml version="1.0" encoding="utf-8"?>
+<ds:datastoreItem xmlns:ds="http://schemas.openxmlformats.org/officeDocument/2006/customXml" ds:itemID="{B4193771-191E-4A91-BB9B-EA27AE1EC2B2}">
+  <ds:schemaRefs>
+    <ds:schemaRef ds:uri="http://schemas.openxmlformats.org/officeDocument/2006/bibliography"/>
+  </ds:schemaRefs>
+</ds:datastoreItem>
 </file>
</xml_diff>